<commit_message>
update routing key and finish the report
</commit_message>
<xml_diff>
--- a/doc/SOA_MOM.docx
+++ b/doc/SOA_MOM.docx
@@ -951,6 +951,2025 @@
         </w:p>
       </w:sdtContent>
     </w:sdt>
+    <w:bookmarkStart w:id="0" w:name="_GoBack"/>
+    <w:bookmarkEnd w:id="0"/>
+    <w:p>
+      <w:pPr>
+        <w:pStyle w:val="TOC1"/>
+        <w:tabs>
+          <w:tab w:val="right" w:leader="underscore" w:pos="9350"/>
+        </w:tabs>
+        <w:rPr>
+          <w:rFonts w:asciiTheme="minorHAnsi" w:eastAsiaTheme="minorEastAsia" w:hAnsiTheme="minorHAnsi"/>
+          <w:noProof/>
+          <w:sz w:val="22"/>
+          <w:lang w:val="vi-VN" w:eastAsia="vi-VN"/>
+        </w:rPr>
+      </w:pPr>
+      <w:r>
+        <w:rPr>
+          <w:b/>
+          <w:bCs/>
+          <w:color w:val="FF0000"/>
+        </w:rPr>
+        <w:lastRenderedPageBreak/>
+        <w:fldChar w:fldCharType="begin"/>
+      </w:r>
+      <w:r>
+        <w:rPr>
+          <w:b/>
+          <w:bCs/>
+          <w:color w:val="FF0000"/>
+        </w:rPr>
+        <w:instrText xml:space="preserve"> TOC \o "1-3" \h \z \u </w:instrText>
+      </w:r>
+      <w:r>
+        <w:rPr>
+          <w:b/>
+          <w:bCs/>
+          <w:color w:val="FF0000"/>
+        </w:rPr>
+        <w:fldChar w:fldCharType="separate"/>
+      </w:r>
+      <w:hyperlink w:anchor="_Toc38402339" w:history="1">
+        <w:r>
+          <w:rPr>
+            <w:rStyle w:val="Hyperlink"/>
+            <w:noProof/>
+          </w:rPr>
+          <w:t>1. Message Broker (Message Oriented Middleware)</w:t>
+        </w:r>
+        <w:r>
+          <w:rPr>
+            <w:noProof/>
+            <w:webHidden/>
+          </w:rPr>
+          <w:tab/>
+        </w:r>
+        <w:r>
+          <w:rPr>
+            <w:noProof/>
+            <w:webHidden/>
+          </w:rPr>
+          <w:fldChar w:fldCharType="begin"/>
+        </w:r>
+        <w:r>
+          <w:rPr>
+            <w:noProof/>
+            <w:webHidden/>
+          </w:rPr>
+          <w:instrText xml:space="preserve"> PAGEREF _Toc38402339 \h </w:instrText>
+        </w:r>
+        <w:r>
+          <w:rPr>
+            <w:noProof/>
+            <w:webHidden/>
+          </w:rPr>
+        </w:r>
+        <w:r>
+          <w:rPr>
+            <w:noProof/>
+            <w:webHidden/>
+          </w:rPr>
+          <w:fldChar w:fldCharType="separate"/>
+        </w:r>
+        <w:r>
+          <w:rPr>
+            <w:noProof/>
+            <w:webHidden/>
+          </w:rPr>
+          <w:t>1</w:t>
+        </w:r>
+        <w:r>
+          <w:rPr>
+            <w:noProof/>
+            <w:webHidden/>
+          </w:rPr>
+          <w:fldChar w:fldCharType="end"/>
+        </w:r>
+      </w:hyperlink>
+    </w:p>
+    <w:p>
+      <w:pPr>
+        <w:pStyle w:val="TOC1"/>
+        <w:tabs>
+          <w:tab w:val="right" w:leader="underscore" w:pos="9350"/>
+        </w:tabs>
+        <w:rPr>
+          <w:rFonts w:asciiTheme="minorHAnsi" w:eastAsiaTheme="minorEastAsia" w:hAnsiTheme="minorHAnsi"/>
+          <w:noProof/>
+          <w:sz w:val="22"/>
+          <w:lang w:val="vi-VN" w:eastAsia="vi-VN"/>
+        </w:rPr>
+      </w:pPr>
+      <w:hyperlink w:anchor="_Toc38402340" w:history="1">
+        <w:r>
+          <w:rPr>
+            <w:rStyle w:val="Hyperlink"/>
+            <w:noProof/>
+          </w:rPr>
+          <w:t>2. RabbitMQ</w:t>
+        </w:r>
+        <w:r>
+          <w:rPr>
+            <w:noProof/>
+            <w:webHidden/>
+          </w:rPr>
+          <w:tab/>
+        </w:r>
+        <w:r>
+          <w:rPr>
+            <w:noProof/>
+            <w:webHidden/>
+          </w:rPr>
+          <w:fldChar w:fldCharType="begin"/>
+        </w:r>
+        <w:r>
+          <w:rPr>
+            <w:noProof/>
+            <w:webHidden/>
+          </w:rPr>
+          <w:instrText xml:space="preserve"> PAGEREF _Toc38402340 \h </w:instrText>
+        </w:r>
+        <w:r>
+          <w:rPr>
+            <w:noProof/>
+            <w:webHidden/>
+          </w:rPr>
+        </w:r>
+        <w:r>
+          <w:rPr>
+            <w:noProof/>
+            <w:webHidden/>
+          </w:rPr>
+          <w:fldChar w:fldCharType="separate"/>
+        </w:r>
+        <w:r>
+          <w:rPr>
+            <w:noProof/>
+            <w:webHidden/>
+          </w:rPr>
+          <w:t>4</w:t>
+        </w:r>
+        <w:r>
+          <w:rPr>
+            <w:noProof/>
+            <w:webHidden/>
+          </w:rPr>
+          <w:fldChar w:fldCharType="end"/>
+        </w:r>
+      </w:hyperlink>
+    </w:p>
+    <w:p>
+      <w:pPr>
+        <w:pStyle w:val="TOC2"/>
+        <w:tabs>
+          <w:tab w:val="right" w:leader="underscore" w:pos="9350"/>
+        </w:tabs>
+        <w:rPr>
+          <w:rFonts w:asciiTheme="minorHAnsi" w:eastAsiaTheme="minorEastAsia" w:hAnsiTheme="minorHAnsi"/>
+          <w:noProof/>
+          <w:sz w:val="22"/>
+          <w:lang w:val="vi-VN" w:eastAsia="vi-VN"/>
+        </w:rPr>
+      </w:pPr>
+      <w:hyperlink w:anchor="_Toc38402341" w:history="1">
+        <w:r>
+          <w:rPr>
+            <w:rStyle w:val="Hyperlink"/>
+            <w:rFonts w:eastAsia="Calibri" w:cs="Calibri"/>
+            <w:noProof/>
+          </w:rPr>
+          <w:t>2.1.</w:t>
+        </w:r>
+        <w:r>
+          <w:rPr>
+            <w:rStyle w:val="Hyperlink"/>
+            <w:rFonts w:eastAsia="Calibri"/>
+            <w:noProof/>
+            <w:lang w:val="vi-VN"/>
+          </w:rPr>
+          <w:t xml:space="preserve"> Messages</w:t>
+        </w:r>
+        <w:r>
+          <w:rPr>
+            <w:noProof/>
+            <w:webHidden/>
+          </w:rPr>
+          <w:tab/>
+        </w:r>
+        <w:r>
+          <w:rPr>
+            <w:noProof/>
+            <w:webHidden/>
+          </w:rPr>
+          <w:fldChar w:fldCharType="begin"/>
+        </w:r>
+        <w:r>
+          <w:rPr>
+            <w:noProof/>
+            <w:webHidden/>
+          </w:rPr>
+          <w:instrText xml:space="preserve"> PAGEREF _Toc38402341 \h </w:instrText>
+        </w:r>
+        <w:r>
+          <w:rPr>
+            <w:noProof/>
+            <w:webHidden/>
+          </w:rPr>
+        </w:r>
+        <w:r>
+          <w:rPr>
+            <w:noProof/>
+            <w:webHidden/>
+          </w:rPr>
+          <w:fldChar w:fldCharType="separate"/>
+        </w:r>
+        <w:r>
+          <w:rPr>
+            <w:noProof/>
+            <w:webHidden/>
+          </w:rPr>
+          <w:t>5</w:t>
+        </w:r>
+        <w:r>
+          <w:rPr>
+            <w:noProof/>
+            <w:webHidden/>
+          </w:rPr>
+          <w:fldChar w:fldCharType="end"/>
+        </w:r>
+      </w:hyperlink>
+    </w:p>
+    <w:p>
+      <w:pPr>
+        <w:pStyle w:val="TOC2"/>
+        <w:tabs>
+          <w:tab w:val="right" w:leader="underscore" w:pos="9350"/>
+        </w:tabs>
+        <w:rPr>
+          <w:rFonts w:asciiTheme="minorHAnsi" w:eastAsiaTheme="minorEastAsia" w:hAnsiTheme="minorHAnsi"/>
+          <w:noProof/>
+          <w:sz w:val="22"/>
+          <w:lang w:val="vi-VN" w:eastAsia="vi-VN"/>
+        </w:rPr>
+      </w:pPr>
+      <w:hyperlink w:anchor="_Toc38402342" w:history="1">
+        <w:r>
+          <w:rPr>
+            <w:rStyle w:val="Hyperlink"/>
+            <w:noProof/>
+            <w:lang w:val="vi-VN"/>
+          </w:rPr>
+          <w:t>2.2. Bindings</w:t>
+        </w:r>
+        <w:r>
+          <w:rPr>
+            <w:noProof/>
+            <w:webHidden/>
+          </w:rPr>
+          <w:tab/>
+        </w:r>
+        <w:r>
+          <w:rPr>
+            <w:noProof/>
+            <w:webHidden/>
+          </w:rPr>
+          <w:fldChar w:fldCharType="begin"/>
+        </w:r>
+        <w:r>
+          <w:rPr>
+            <w:noProof/>
+            <w:webHidden/>
+          </w:rPr>
+          <w:instrText xml:space="preserve"> PAGEREF _Toc38402342 \h </w:instrText>
+        </w:r>
+        <w:r>
+          <w:rPr>
+            <w:noProof/>
+            <w:webHidden/>
+          </w:rPr>
+        </w:r>
+        <w:r>
+          <w:rPr>
+            <w:noProof/>
+            <w:webHidden/>
+          </w:rPr>
+          <w:fldChar w:fldCharType="separate"/>
+        </w:r>
+        <w:r>
+          <w:rPr>
+            <w:noProof/>
+            <w:webHidden/>
+          </w:rPr>
+          <w:t>6</w:t>
+        </w:r>
+        <w:r>
+          <w:rPr>
+            <w:noProof/>
+            <w:webHidden/>
+          </w:rPr>
+          <w:fldChar w:fldCharType="end"/>
+        </w:r>
+      </w:hyperlink>
+    </w:p>
+    <w:p>
+      <w:pPr>
+        <w:pStyle w:val="TOC2"/>
+        <w:tabs>
+          <w:tab w:val="right" w:leader="underscore" w:pos="9350"/>
+        </w:tabs>
+        <w:rPr>
+          <w:rFonts w:asciiTheme="minorHAnsi" w:eastAsiaTheme="minorEastAsia" w:hAnsiTheme="minorHAnsi"/>
+          <w:noProof/>
+          <w:sz w:val="22"/>
+          <w:lang w:val="vi-VN" w:eastAsia="vi-VN"/>
+        </w:rPr>
+      </w:pPr>
+      <w:hyperlink w:anchor="_Toc38402343" w:history="1">
+        <w:r>
+          <w:rPr>
+            <w:rStyle w:val="Hyperlink"/>
+            <w:noProof/>
+            <w:lang w:val="vi-VN"/>
+          </w:rPr>
+          <w:t>2.3. Exchanges</w:t>
+        </w:r>
+        <w:r>
+          <w:rPr>
+            <w:noProof/>
+            <w:webHidden/>
+          </w:rPr>
+          <w:tab/>
+        </w:r>
+        <w:r>
+          <w:rPr>
+            <w:noProof/>
+            <w:webHidden/>
+          </w:rPr>
+          <w:fldChar w:fldCharType="begin"/>
+        </w:r>
+        <w:r>
+          <w:rPr>
+            <w:noProof/>
+            <w:webHidden/>
+          </w:rPr>
+          <w:instrText xml:space="preserve"> PAGEREF _Toc38402343 \h </w:instrText>
+        </w:r>
+        <w:r>
+          <w:rPr>
+            <w:noProof/>
+            <w:webHidden/>
+          </w:rPr>
+        </w:r>
+        <w:r>
+          <w:rPr>
+            <w:noProof/>
+            <w:webHidden/>
+          </w:rPr>
+          <w:fldChar w:fldCharType="separate"/>
+        </w:r>
+        <w:r>
+          <w:rPr>
+            <w:noProof/>
+            <w:webHidden/>
+          </w:rPr>
+          <w:t>6</w:t>
+        </w:r>
+        <w:r>
+          <w:rPr>
+            <w:noProof/>
+            <w:webHidden/>
+          </w:rPr>
+          <w:fldChar w:fldCharType="end"/>
+        </w:r>
+      </w:hyperlink>
+    </w:p>
+    <w:p>
+      <w:pPr>
+        <w:pStyle w:val="TOC3"/>
+        <w:tabs>
+          <w:tab w:val="right" w:leader="underscore" w:pos="9350"/>
+        </w:tabs>
+        <w:rPr>
+          <w:rFonts w:asciiTheme="minorHAnsi" w:eastAsiaTheme="minorEastAsia" w:hAnsiTheme="minorHAnsi"/>
+          <w:noProof/>
+          <w:sz w:val="22"/>
+          <w:lang w:val="vi-VN" w:eastAsia="vi-VN"/>
+        </w:rPr>
+      </w:pPr>
+      <w:hyperlink w:anchor="_Toc38402344" w:history="1">
+        <w:r>
+          <w:rPr>
+            <w:rStyle w:val="Hyperlink"/>
+            <w:noProof/>
+            <w:lang w:val="vi-VN"/>
+          </w:rPr>
+          <w:t>2.3.1. Default exchange</w:t>
+        </w:r>
+        <w:r>
+          <w:rPr>
+            <w:noProof/>
+            <w:webHidden/>
+          </w:rPr>
+          <w:tab/>
+        </w:r>
+        <w:r>
+          <w:rPr>
+            <w:noProof/>
+            <w:webHidden/>
+          </w:rPr>
+          <w:fldChar w:fldCharType="begin"/>
+        </w:r>
+        <w:r>
+          <w:rPr>
+            <w:noProof/>
+            <w:webHidden/>
+          </w:rPr>
+          <w:instrText xml:space="preserve"> PAGEREF _Toc38402344 \h </w:instrText>
+        </w:r>
+        <w:r>
+          <w:rPr>
+            <w:noProof/>
+            <w:webHidden/>
+          </w:rPr>
+        </w:r>
+        <w:r>
+          <w:rPr>
+            <w:noProof/>
+            <w:webHidden/>
+          </w:rPr>
+          <w:fldChar w:fldCharType="separate"/>
+        </w:r>
+        <w:r>
+          <w:rPr>
+            <w:noProof/>
+            <w:webHidden/>
+          </w:rPr>
+          <w:t>6</w:t>
+        </w:r>
+        <w:r>
+          <w:rPr>
+            <w:noProof/>
+            <w:webHidden/>
+          </w:rPr>
+          <w:fldChar w:fldCharType="end"/>
+        </w:r>
+      </w:hyperlink>
+    </w:p>
+    <w:p>
+      <w:pPr>
+        <w:pStyle w:val="TOC3"/>
+        <w:tabs>
+          <w:tab w:val="right" w:leader="underscore" w:pos="9350"/>
+        </w:tabs>
+        <w:rPr>
+          <w:rFonts w:asciiTheme="minorHAnsi" w:eastAsiaTheme="minorEastAsia" w:hAnsiTheme="minorHAnsi"/>
+          <w:noProof/>
+          <w:sz w:val="22"/>
+          <w:lang w:val="vi-VN" w:eastAsia="vi-VN"/>
+        </w:rPr>
+      </w:pPr>
+      <w:hyperlink w:anchor="_Toc38402345" w:history="1">
+        <w:r>
+          <w:rPr>
+            <w:rStyle w:val="Hyperlink"/>
+            <w:noProof/>
+            <w:lang w:val="vi-VN"/>
+          </w:rPr>
+          <w:t>2.3.2. Direct exchange</w:t>
+        </w:r>
+        <w:r>
+          <w:rPr>
+            <w:noProof/>
+            <w:webHidden/>
+          </w:rPr>
+          <w:tab/>
+        </w:r>
+        <w:r>
+          <w:rPr>
+            <w:noProof/>
+            <w:webHidden/>
+          </w:rPr>
+          <w:fldChar w:fldCharType="begin"/>
+        </w:r>
+        <w:r>
+          <w:rPr>
+            <w:noProof/>
+            <w:webHidden/>
+          </w:rPr>
+          <w:instrText xml:space="preserve"> PAGEREF _Toc38402345 \h </w:instrText>
+        </w:r>
+        <w:r>
+          <w:rPr>
+            <w:noProof/>
+            <w:webHidden/>
+          </w:rPr>
+        </w:r>
+        <w:r>
+          <w:rPr>
+            <w:noProof/>
+            <w:webHidden/>
+          </w:rPr>
+          <w:fldChar w:fldCharType="separate"/>
+        </w:r>
+        <w:r>
+          <w:rPr>
+            <w:noProof/>
+            <w:webHidden/>
+          </w:rPr>
+          <w:t>7</w:t>
+        </w:r>
+        <w:r>
+          <w:rPr>
+            <w:noProof/>
+            <w:webHidden/>
+          </w:rPr>
+          <w:fldChar w:fldCharType="end"/>
+        </w:r>
+      </w:hyperlink>
+    </w:p>
+    <w:p>
+      <w:pPr>
+        <w:pStyle w:val="TOC3"/>
+        <w:tabs>
+          <w:tab w:val="right" w:leader="underscore" w:pos="9350"/>
+        </w:tabs>
+        <w:rPr>
+          <w:rFonts w:asciiTheme="minorHAnsi" w:eastAsiaTheme="minorEastAsia" w:hAnsiTheme="minorHAnsi"/>
+          <w:noProof/>
+          <w:sz w:val="22"/>
+          <w:lang w:val="vi-VN" w:eastAsia="vi-VN"/>
+        </w:rPr>
+      </w:pPr>
+      <w:hyperlink w:anchor="_Toc38402346" w:history="1">
+        <w:r>
+          <w:rPr>
+            <w:rStyle w:val="Hyperlink"/>
+            <w:rFonts w:eastAsia="Times New Roman"/>
+            <w:noProof/>
+            <w:lang w:val="vi-VN"/>
+          </w:rPr>
+          <w:t>2.3.3. Fanout exchange</w:t>
+        </w:r>
+        <w:r>
+          <w:rPr>
+            <w:noProof/>
+            <w:webHidden/>
+          </w:rPr>
+          <w:tab/>
+        </w:r>
+        <w:r>
+          <w:rPr>
+            <w:noProof/>
+            <w:webHidden/>
+          </w:rPr>
+          <w:fldChar w:fldCharType="begin"/>
+        </w:r>
+        <w:r>
+          <w:rPr>
+            <w:noProof/>
+            <w:webHidden/>
+          </w:rPr>
+          <w:instrText xml:space="preserve"> PAGEREF _Toc38402346 \h </w:instrText>
+        </w:r>
+        <w:r>
+          <w:rPr>
+            <w:noProof/>
+            <w:webHidden/>
+          </w:rPr>
+        </w:r>
+        <w:r>
+          <w:rPr>
+            <w:noProof/>
+            <w:webHidden/>
+          </w:rPr>
+          <w:fldChar w:fldCharType="separate"/>
+        </w:r>
+        <w:r>
+          <w:rPr>
+            <w:noProof/>
+            <w:webHidden/>
+          </w:rPr>
+          <w:t>8</w:t>
+        </w:r>
+        <w:r>
+          <w:rPr>
+            <w:noProof/>
+            <w:webHidden/>
+          </w:rPr>
+          <w:fldChar w:fldCharType="end"/>
+        </w:r>
+      </w:hyperlink>
+    </w:p>
+    <w:p>
+      <w:pPr>
+        <w:pStyle w:val="TOC3"/>
+        <w:tabs>
+          <w:tab w:val="right" w:leader="underscore" w:pos="9350"/>
+        </w:tabs>
+        <w:rPr>
+          <w:rFonts w:asciiTheme="minorHAnsi" w:eastAsiaTheme="minorEastAsia" w:hAnsiTheme="minorHAnsi"/>
+          <w:noProof/>
+          <w:sz w:val="22"/>
+          <w:lang w:val="vi-VN" w:eastAsia="vi-VN"/>
+        </w:rPr>
+      </w:pPr>
+      <w:hyperlink w:anchor="_Toc38402347" w:history="1">
+        <w:r>
+          <w:rPr>
+            <w:rStyle w:val="Hyperlink"/>
+            <w:rFonts w:eastAsia="Times New Roman"/>
+            <w:noProof/>
+            <w:lang w:val="vi-VN"/>
+          </w:rPr>
+          <w:t>2.3.4. Topic exchange</w:t>
+        </w:r>
+        <w:r>
+          <w:rPr>
+            <w:noProof/>
+            <w:webHidden/>
+          </w:rPr>
+          <w:tab/>
+        </w:r>
+        <w:r>
+          <w:rPr>
+            <w:noProof/>
+            <w:webHidden/>
+          </w:rPr>
+          <w:fldChar w:fldCharType="begin"/>
+        </w:r>
+        <w:r>
+          <w:rPr>
+            <w:noProof/>
+            <w:webHidden/>
+          </w:rPr>
+          <w:instrText xml:space="preserve"> PAGEREF _Toc38402347 \h </w:instrText>
+        </w:r>
+        <w:r>
+          <w:rPr>
+            <w:noProof/>
+            <w:webHidden/>
+          </w:rPr>
+        </w:r>
+        <w:r>
+          <w:rPr>
+            <w:noProof/>
+            <w:webHidden/>
+          </w:rPr>
+          <w:fldChar w:fldCharType="separate"/>
+        </w:r>
+        <w:r>
+          <w:rPr>
+            <w:noProof/>
+            <w:webHidden/>
+          </w:rPr>
+          <w:t>8</w:t>
+        </w:r>
+        <w:r>
+          <w:rPr>
+            <w:noProof/>
+            <w:webHidden/>
+          </w:rPr>
+          <w:fldChar w:fldCharType="end"/>
+        </w:r>
+      </w:hyperlink>
+    </w:p>
+    <w:p>
+      <w:pPr>
+        <w:pStyle w:val="TOC3"/>
+        <w:tabs>
+          <w:tab w:val="right" w:leader="underscore" w:pos="9350"/>
+        </w:tabs>
+        <w:rPr>
+          <w:rFonts w:asciiTheme="minorHAnsi" w:eastAsiaTheme="minorEastAsia" w:hAnsiTheme="minorHAnsi"/>
+          <w:noProof/>
+          <w:sz w:val="22"/>
+          <w:lang w:val="vi-VN" w:eastAsia="vi-VN"/>
+        </w:rPr>
+      </w:pPr>
+      <w:hyperlink w:anchor="_Toc38402348" w:history="1">
+        <w:r>
+          <w:rPr>
+            <w:rStyle w:val="Hyperlink"/>
+            <w:rFonts w:eastAsia="Times New Roman"/>
+            <w:noProof/>
+            <w:lang w:val="vi-VN"/>
+          </w:rPr>
+          <w:t>2.3.5. Headers exchange</w:t>
+        </w:r>
+        <w:r>
+          <w:rPr>
+            <w:noProof/>
+            <w:webHidden/>
+          </w:rPr>
+          <w:tab/>
+        </w:r>
+        <w:r>
+          <w:rPr>
+            <w:noProof/>
+            <w:webHidden/>
+          </w:rPr>
+          <w:fldChar w:fldCharType="begin"/>
+        </w:r>
+        <w:r>
+          <w:rPr>
+            <w:noProof/>
+            <w:webHidden/>
+          </w:rPr>
+          <w:instrText xml:space="preserve"> PAGEREF _Toc38402348 \h </w:instrText>
+        </w:r>
+        <w:r>
+          <w:rPr>
+            <w:noProof/>
+            <w:webHidden/>
+          </w:rPr>
+        </w:r>
+        <w:r>
+          <w:rPr>
+            <w:noProof/>
+            <w:webHidden/>
+          </w:rPr>
+          <w:fldChar w:fldCharType="separate"/>
+        </w:r>
+        <w:r>
+          <w:rPr>
+            <w:noProof/>
+            <w:webHidden/>
+          </w:rPr>
+          <w:t>8</w:t>
+        </w:r>
+        <w:r>
+          <w:rPr>
+            <w:noProof/>
+            <w:webHidden/>
+          </w:rPr>
+          <w:fldChar w:fldCharType="end"/>
+        </w:r>
+      </w:hyperlink>
+    </w:p>
+    <w:p>
+      <w:pPr>
+        <w:pStyle w:val="TOC2"/>
+        <w:tabs>
+          <w:tab w:val="right" w:leader="underscore" w:pos="9350"/>
+        </w:tabs>
+        <w:rPr>
+          <w:rFonts w:asciiTheme="minorHAnsi" w:eastAsiaTheme="minorEastAsia" w:hAnsiTheme="minorHAnsi"/>
+          <w:noProof/>
+          <w:sz w:val="22"/>
+          <w:lang w:val="vi-VN" w:eastAsia="vi-VN"/>
+        </w:rPr>
+      </w:pPr>
+      <w:hyperlink w:anchor="_Toc38402349" w:history="1">
+        <w:r>
+          <w:rPr>
+            <w:rStyle w:val="Hyperlink"/>
+            <w:rFonts w:eastAsia="Times New Roman"/>
+            <w:noProof/>
+            <w:lang w:val="vi-VN"/>
+          </w:rPr>
+          <w:t>2.4. Queue</w:t>
+        </w:r>
+        <w:r>
+          <w:rPr>
+            <w:noProof/>
+            <w:webHidden/>
+          </w:rPr>
+          <w:tab/>
+        </w:r>
+        <w:r>
+          <w:rPr>
+            <w:noProof/>
+            <w:webHidden/>
+          </w:rPr>
+          <w:fldChar w:fldCharType="begin"/>
+        </w:r>
+        <w:r>
+          <w:rPr>
+            <w:noProof/>
+            <w:webHidden/>
+          </w:rPr>
+          <w:instrText xml:space="preserve"> PAGEREF _Toc38402349 \h </w:instrText>
+        </w:r>
+        <w:r>
+          <w:rPr>
+            <w:noProof/>
+            <w:webHidden/>
+          </w:rPr>
+        </w:r>
+        <w:r>
+          <w:rPr>
+            <w:noProof/>
+            <w:webHidden/>
+          </w:rPr>
+          <w:fldChar w:fldCharType="separate"/>
+        </w:r>
+        <w:r>
+          <w:rPr>
+            <w:noProof/>
+            <w:webHidden/>
+          </w:rPr>
+          <w:t>9</w:t>
+        </w:r>
+        <w:r>
+          <w:rPr>
+            <w:noProof/>
+            <w:webHidden/>
+          </w:rPr>
+          <w:fldChar w:fldCharType="end"/>
+        </w:r>
+      </w:hyperlink>
+    </w:p>
+    <w:p>
+      <w:pPr>
+        <w:pStyle w:val="TOC3"/>
+        <w:tabs>
+          <w:tab w:val="right" w:leader="underscore" w:pos="9350"/>
+        </w:tabs>
+        <w:rPr>
+          <w:rFonts w:asciiTheme="minorHAnsi" w:eastAsiaTheme="minorEastAsia" w:hAnsiTheme="minorHAnsi"/>
+          <w:noProof/>
+          <w:sz w:val="22"/>
+          <w:lang w:val="vi-VN" w:eastAsia="vi-VN"/>
+        </w:rPr>
+      </w:pPr>
+      <w:hyperlink w:anchor="_Toc38402350" w:history="1">
+        <w:r>
+          <w:rPr>
+            <w:rStyle w:val="Hyperlink"/>
+            <w:rFonts w:eastAsia="Times New Roman"/>
+            <w:noProof/>
+          </w:rPr>
+          <w:t>2.4.1.</w:t>
+        </w:r>
+        <w:r>
+          <w:rPr>
+            <w:rStyle w:val="Hyperlink"/>
+            <w:rFonts w:eastAsia="Times New Roman"/>
+            <w:noProof/>
+            <w:lang w:val="vi-VN"/>
+          </w:rPr>
+          <w:t xml:space="preserve"> Queue Name</w:t>
+        </w:r>
+        <w:r>
+          <w:rPr>
+            <w:rStyle w:val="Hyperlink"/>
+            <w:rFonts w:eastAsia="Times New Roman"/>
+            <w:noProof/>
+          </w:rPr>
+          <w:t>s</w:t>
+        </w:r>
+        <w:r>
+          <w:rPr>
+            <w:noProof/>
+            <w:webHidden/>
+          </w:rPr>
+          <w:tab/>
+        </w:r>
+        <w:r>
+          <w:rPr>
+            <w:noProof/>
+            <w:webHidden/>
+          </w:rPr>
+          <w:fldChar w:fldCharType="begin"/>
+        </w:r>
+        <w:r>
+          <w:rPr>
+            <w:noProof/>
+            <w:webHidden/>
+          </w:rPr>
+          <w:instrText xml:space="preserve"> PAGEREF _Toc38402350 \h </w:instrText>
+        </w:r>
+        <w:r>
+          <w:rPr>
+            <w:noProof/>
+            <w:webHidden/>
+          </w:rPr>
+        </w:r>
+        <w:r>
+          <w:rPr>
+            <w:noProof/>
+            <w:webHidden/>
+          </w:rPr>
+          <w:fldChar w:fldCharType="separate"/>
+        </w:r>
+        <w:r>
+          <w:rPr>
+            <w:noProof/>
+            <w:webHidden/>
+          </w:rPr>
+          <w:t>9</w:t>
+        </w:r>
+        <w:r>
+          <w:rPr>
+            <w:noProof/>
+            <w:webHidden/>
+          </w:rPr>
+          <w:fldChar w:fldCharType="end"/>
+        </w:r>
+      </w:hyperlink>
+    </w:p>
+    <w:p>
+      <w:pPr>
+        <w:pStyle w:val="TOC3"/>
+        <w:tabs>
+          <w:tab w:val="right" w:leader="underscore" w:pos="9350"/>
+        </w:tabs>
+        <w:rPr>
+          <w:rFonts w:asciiTheme="minorHAnsi" w:eastAsiaTheme="minorEastAsia" w:hAnsiTheme="minorHAnsi"/>
+          <w:noProof/>
+          <w:sz w:val="22"/>
+          <w:lang w:val="vi-VN" w:eastAsia="vi-VN"/>
+        </w:rPr>
+      </w:pPr>
+      <w:hyperlink w:anchor="_Toc38402351" w:history="1">
+        <w:r>
+          <w:rPr>
+            <w:rStyle w:val="Hyperlink"/>
+            <w:noProof/>
+          </w:rPr>
+          <w:t>2.4.2. Queue Durability</w:t>
+        </w:r>
+        <w:r>
+          <w:rPr>
+            <w:noProof/>
+            <w:webHidden/>
+          </w:rPr>
+          <w:tab/>
+        </w:r>
+        <w:r>
+          <w:rPr>
+            <w:noProof/>
+            <w:webHidden/>
+          </w:rPr>
+          <w:fldChar w:fldCharType="begin"/>
+        </w:r>
+        <w:r>
+          <w:rPr>
+            <w:noProof/>
+            <w:webHidden/>
+          </w:rPr>
+          <w:instrText xml:space="preserve"> PAGEREF _Toc38402351 \h </w:instrText>
+        </w:r>
+        <w:r>
+          <w:rPr>
+            <w:noProof/>
+            <w:webHidden/>
+          </w:rPr>
+        </w:r>
+        <w:r>
+          <w:rPr>
+            <w:noProof/>
+            <w:webHidden/>
+          </w:rPr>
+          <w:fldChar w:fldCharType="separate"/>
+        </w:r>
+        <w:r>
+          <w:rPr>
+            <w:noProof/>
+            <w:webHidden/>
+          </w:rPr>
+          <w:t>9</w:t>
+        </w:r>
+        <w:r>
+          <w:rPr>
+            <w:noProof/>
+            <w:webHidden/>
+          </w:rPr>
+          <w:fldChar w:fldCharType="end"/>
+        </w:r>
+      </w:hyperlink>
+    </w:p>
+    <w:p>
+      <w:pPr>
+        <w:pStyle w:val="TOC3"/>
+        <w:tabs>
+          <w:tab w:val="right" w:leader="underscore" w:pos="9350"/>
+        </w:tabs>
+        <w:rPr>
+          <w:rFonts w:asciiTheme="minorHAnsi" w:eastAsiaTheme="minorEastAsia" w:hAnsiTheme="minorHAnsi"/>
+          <w:noProof/>
+          <w:sz w:val="22"/>
+          <w:lang w:val="vi-VN" w:eastAsia="vi-VN"/>
+        </w:rPr>
+      </w:pPr>
+      <w:hyperlink w:anchor="_Toc38402352" w:history="1">
+        <w:r>
+          <w:rPr>
+            <w:rStyle w:val="Hyperlink"/>
+            <w:rFonts w:eastAsia="Times New Roman"/>
+            <w:noProof/>
+          </w:rPr>
+          <w:t>2.4.3. Bindings</w:t>
+        </w:r>
+        <w:r>
+          <w:rPr>
+            <w:noProof/>
+            <w:webHidden/>
+          </w:rPr>
+          <w:tab/>
+        </w:r>
+        <w:r>
+          <w:rPr>
+            <w:noProof/>
+            <w:webHidden/>
+          </w:rPr>
+          <w:fldChar w:fldCharType="begin"/>
+        </w:r>
+        <w:r>
+          <w:rPr>
+            <w:noProof/>
+            <w:webHidden/>
+          </w:rPr>
+          <w:instrText xml:space="preserve"> PAGEREF _Toc38402352 \h </w:instrText>
+        </w:r>
+        <w:r>
+          <w:rPr>
+            <w:noProof/>
+            <w:webHidden/>
+          </w:rPr>
+        </w:r>
+        <w:r>
+          <w:rPr>
+            <w:noProof/>
+            <w:webHidden/>
+          </w:rPr>
+          <w:fldChar w:fldCharType="separate"/>
+        </w:r>
+        <w:r>
+          <w:rPr>
+            <w:noProof/>
+            <w:webHidden/>
+          </w:rPr>
+          <w:t>9</w:t>
+        </w:r>
+        <w:r>
+          <w:rPr>
+            <w:noProof/>
+            <w:webHidden/>
+          </w:rPr>
+          <w:fldChar w:fldCharType="end"/>
+        </w:r>
+      </w:hyperlink>
+    </w:p>
+    <w:p>
+      <w:pPr>
+        <w:pStyle w:val="TOC2"/>
+        <w:tabs>
+          <w:tab w:val="right" w:leader="underscore" w:pos="9350"/>
+        </w:tabs>
+        <w:rPr>
+          <w:rFonts w:asciiTheme="minorHAnsi" w:eastAsiaTheme="minorEastAsia" w:hAnsiTheme="minorHAnsi"/>
+          <w:noProof/>
+          <w:sz w:val="22"/>
+          <w:lang w:val="vi-VN" w:eastAsia="vi-VN"/>
+        </w:rPr>
+      </w:pPr>
+      <w:hyperlink w:anchor="_Toc38402353" w:history="1">
+        <w:r>
+          <w:rPr>
+            <w:rStyle w:val="Hyperlink"/>
+            <w:noProof/>
+          </w:rPr>
+          <w:t>2.5. Message Acknowledgement (Ack)</w:t>
+        </w:r>
+        <w:r>
+          <w:rPr>
+            <w:noProof/>
+            <w:webHidden/>
+          </w:rPr>
+          <w:tab/>
+        </w:r>
+        <w:r>
+          <w:rPr>
+            <w:noProof/>
+            <w:webHidden/>
+          </w:rPr>
+          <w:fldChar w:fldCharType="begin"/>
+        </w:r>
+        <w:r>
+          <w:rPr>
+            <w:noProof/>
+            <w:webHidden/>
+          </w:rPr>
+          <w:instrText xml:space="preserve"> PAGEREF _Toc38402353 \h </w:instrText>
+        </w:r>
+        <w:r>
+          <w:rPr>
+            <w:noProof/>
+            <w:webHidden/>
+          </w:rPr>
+        </w:r>
+        <w:r>
+          <w:rPr>
+            <w:noProof/>
+            <w:webHidden/>
+          </w:rPr>
+          <w:fldChar w:fldCharType="separate"/>
+        </w:r>
+        <w:r>
+          <w:rPr>
+            <w:noProof/>
+            <w:webHidden/>
+          </w:rPr>
+          <w:t>10</w:t>
+        </w:r>
+        <w:r>
+          <w:rPr>
+            <w:noProof/>
+            <w:webHidden/>
+          </w:rPr>
+          <w:fldChar w:fldCharType="end"/>
+        </w:r>
+      </w:hyperlink>
+    </w:p>
+    <w:p>
+      <w:pPr>
+        <w:pStyle w:val="TOC2"/>
+        <w:tabs>
+          <w:tab w:val="right" w:leader="underscore" w:pos="9350"/>
+        </w:tabs>
+        <w:rPr>
+          <w:rFonts w:asciiTheme="minorHAnsi" w:eastAsiaTheme="minorEastAsia" w:hAnsiTheme="minorHAnsi"/>
+          <w:noProof/>
+          <w:sz w:val="22"/>
+          <w:lang w:val="vi-VN" w:eastAsia="vi-VN"/>
+        </w:rPr>
+      </w:pPr>
+      <w:hyperlink w:anchor="_Toc38402354" w:history="1">
+        <w:r>
+          <w:rPr>
+            <w:rStyle w:val="Hyperlink"/>
+            <w:noProof/>
+          </w:rPr>
+          <w:t>2.6. Channel</w:t>
+        </w:r>
+        <w:r>
+          <w:rPr>
+            <w:noProof/>
+            <w:webHidden/>
+          </w:rPr>
+          <w:tab/>
+        </w:r>
+        <w:r>
+          <w:rPr>
+            <w:noProof/>
+            <w:webHidden/>
+          </w:rPr>
+          <w:fldChar w:fldCharType="begin"/>
+        </w:r>
+        <w:r>
+          <w:rPr>
+            <w:noProof/>
+            <w:webHidden/>
+          </w:rPr>
+          <w:instrText xml:space="preserve"> PAGEREF _Toc38402354 \h </w:instrText>
+        </w:r>
+        <w:r>
+          <w:rPr>
+            <w:noProof/>
+            <w:webHidden/>
+          </w:rPr>
+        </w:r>
+        <w:r>
+          <w:rPr>
+            <w:noProof/>
+            <w:webHidden/>
+          </w:rPr>
+          <w:fldChar w:fldCharType="separate"/>
+        </w:r>
+        <w:r>
+          <w:rPr>
+            <w:noProof/>
+            <w:webHidden/>
+          </w:rPr>
+          <w:t>10</w:t>
+        </w:r>
+        <w:r>
+          <w:rPr>
+            <w:noProof/>
+            <w:webHidden/>
+          </w:rPr>
+          <w:fldChar w:fldCharType="end"/>
+        </w:r>
+      </w:hyperlink>
+    </w:p>
+    <w:p>
+      <w:pPr>
+        <w:pStyle w:val="TOC3"/>
+        <w:tabs>
+          <w:tab w:val="right" w:leader="underscore" w:pos="9350"/>
+        </w:tabs>
+        <w:rPr>
+          <w:rFonts w:asciiTheme="minorHAnsi" w:eastAsiaTheme="minorEastAsia" w:hAnsiTheme="minorHAnsi"/>
+          <w:noProof/>
+          <w:sz w:val="22"/>
+          <w:lang w:val="vi-VN" w:eastAsia="vi-VN"/>
+        </w:rPr>
+      </w:pPr>
+      <w:hyperlink w:anchor="_Toc38402355" w:history="1">
+        <w:r>
+          <w:rPr>
+            <w:rStyle w:val="Hyperlink"/>
+            <w:noProof/>
+          </w:rPr>
+          <w:t>2.6.1.</w:t>
+        </w:r>
+        <w:r>
+          <w:rPr>
+            <w:rStyle w:val="Hyperlink"/>
+            <w:rFonts w:eastAsia="Times New Roman"/>
+            <w:noProof/>
+          </w:rPr>
+          <w:t xml:space="preserve"> Channel Lifecycle</w:t>
+        </w:r>
+        <w:r>
+          <w:rPr>
+            <w:noProof/>
+            <w:webHidden/>
+          </w:rPr>
+          <w:tab/>
+        </w:r>
+        <w:r>
+          <w:rPr>
+            <w:noProof/>
+            <w:webHidden/>
+          </w:rPr>
+          <w:fldChar w:fldCharType="begin"/>
+        </w:r>
+        <w:r>
+          <w:rPr>
+            <w:noProof/>
+            <w:webHidden/>
+          </w:rPr>
+          <w:instrText xml:space="preserve"> PAGEREF _Toc38402355 \h </w:instrText>
+        </w:r>
+        <w:r>
+          <w:rPr>
+            <w:noProof/>
+            <w:webHidden/>
+          </w:rPr>
+        </w:r>
+        <w:r>
+          <w:rPr>
+            <w:noProof/>
+            <w:webHidden/>
+          </w:rPr>
+          <w:fldChar w:fldCharType="separate"/>
+        </w:r>
+        <w:r>
+          <w:rPr>
+            <w:noProof/>
+            <w:webHidden/>
+          </w:rPr>
+          <w:t>11</w:t>
+        </w:r>
+        <w:r>
+          <w:rPr>
+            <w:noProof/>
+            <w:webHidden/>
+          </w:rPr>
+          <w:fldChar w:fldCharType="end"/>
+        </w:r>
+      </w:hyperlink>
+    </w:p>
+    <w:p>
+      <w:pPr>
+        <w:pStyle w:val="TOC3"/>
+        <w:tabs>
+          <w:tab w:val="right" w:leader="underscore" w:pos="9350"/>
+        </w:tabs>
+        <w:rPr>
+          <w:rFonts w:asciiTheme="minorHAnsi" w:eastAsiaTheme="minorEastAsia" w:hAnsiTheme="minorHAnsi"/>
+          <w:noProof/>
+          <w:sz w:val="22"/>
+          <w:lang w:val="vi-VN" w:eastAsia="vi-VN"/>
+        </w:rPr>
+      </w:pPr>
+      <w:hyperlink w:anchor="_Toc38402356" w:history="1">
+        <w:r>
+          <w:rPr>
+            <w:rStyle w:val="Hyperlink"/>
+            <w:noProof/>
+          </w:rPr>
+          <w:t>2.6.2.</w:t>
+        </w:r>
+        <w:r>
+          <w:rPr>
+            <w:rStyle w:val="Hyperlink"/>
+            <w:rFonts w:eastAsia="Times New Roman"/>
+            <w:noProof/>
+          </w:rPr>
+          <w:t xml:space="preserve"> Common Channels Errors</w:t>
+        </w:r>
+        <w:r>
+          <w:rPr>
+            <w:noProof/>
+            <w:webHidden/>
+          </w:rPr>
+          <w:tab/>
+        </w:r>
+        <w:r>
+          <w:rPr>
+            <w:noProof/>
+            <w:webHidden/>
+          </w:rPr>
+          <w:fldChar w:fldCharType="begin"/>
+        </w:r>
+        <w:r>
+          <w:rPr>
+            <w:noProof/>
+            <w:webHidden/>
+          </w:rPr>
+          <w:instrText xml:space="preserve"> PAGEREF _Toc38402356 \h </w:instrText>
+        </w:r>
+        <w:r>
+          <w:rPr>
+            <w:noProof/>
+            <w:webHidden/>
+          </w:rPr>
+        </w:r>
+        <w:r>
+          <w:rPr>
+            <w:noProof/>
+            <w:webHidden/>
+          </w:rPr>
+          <w:fldChar w:fldCharType="separate"/>
+        </w:r>
+        <w:r>
+          <w:rPr>
+            <w:noProof/>
+            <w:webHidden/>
+          </w:rPr>
+          <w:t>11</w:t>
+        </w:r>
+        <w:r>
+          <w:rPr>
+            <w:noProof/>
+            <w:webHidden/>
+          </w:rPr>
+          <w:fldChar w:fldCharType="end"/>
+        </w:r>
+      </w:hyperlink>
+    </w:p>
+    <w:p>
+      <w:pPr>
+        <w:pStyle w:val="TOC1"/>
+        <w:tabs>
+          <w:tab w:val="right" w:leader="underscore" w:pos="9350"/>
+        </w:tabs>
+        <w:rPr>
+          <w:rFonts w:asciiTheme="minorHAnsi" w:eastAsiaTheme="minorEastAsia" w:hAnsiTheme="minorHAnsi"/>
+          <w:noProof/>
+          <w:sz w:val="22"/>
+          <w:lang w:val="vi-VN" w:eastAsia="vi-VN"/>
+        </w:rPr>
+      </w:pPr>
+      <w:hyperlink w:anchor="_Toc38402357" w:history="1">
+        <w:r>
+          <w:rPr>
+            <w:rStyle w:val="Hyperlink"/>
+            <w:noProof/>
+          </w:rPr>
+          <w:t>3. Làm việc với RabbitMQ</w:t>
+        </w:r>
+        <w:r>
+          <w:rPr>
+            <w:noProof/>
+            <w:webHidden/>
+          </w:rPr>
+          <w:tab/>
+        </w:r>
+        <w:r>
+          <w:rPr>
+            <w:noProof/>
+            <w:webHidden/>
+          </w:rPr>
+          <w:fldChar w:fldCharType="begin"/>
+        </w:r>
+        <w:r>
+          <w:rPr>
+            <w:noProof/>
+            <w:webHidden/>
+          </w:rPr>
+          <w:instrText xml:space="preserve"> PAGEREF _Toc38402357 \h </w:instrText>
+        </w:r>
+        <w:r>
+          <w:rPr>
+            <w:noProof/>
+            <w:webHidden/>
+          </w:rPr>
+        </w:r>
+        <w:r>
+          <w:rPr>
+            <w:noProof/>
+            <w:webHidden/>
+          </w:rPr>
+          <w:fldChar w:fldCharType="separate"/>
+        </w:r>
+        <w:r>
+          <w:rPr>
+            <w:noProof/>
+            <w:webHidden/>
+          </w:rPr>
+          <w:t>11</w:t>
+        </w:r>
+        <w:r>
+          <w:rPr>
+            <w:noProof/>
+            <w:webHidden/>
+          </w:rPr>
+          <w:fldChar w:fldCharType="end"/>
+        </w:r>
+      </w:hyperlink>
+    </w:p>
+    <w:p>
+      <w:pPr>
+        <w:pStyle w:val="TOC2"/>
+        <w:tabs>
+          <w:tab w:val="right" w:leader="underscore" w:pos="9350"/>
+        </w:tabs>
+        <w:rPr>
+          <w:rFonts w:asciiTheme="minorHAnsi" w:eastAsiaTheme="minorEastAsia" w:hAnsiTheme="minorHAnsi"/>
+          <w:noProof/>
+          <w:sz w:val="22"/>
+          <w:lang w:val="vi-VN" w:eastAsia="vi-VN"/>
+        </w:rPr>
+      </w:pPr>
+      <w:hyperlink w:anchor="_Toc38402358" w:history="1">
+        <w:r>
+          <w:rPr>
+            <w:rStyle w:val="Hyperlink"/>
+            <w:noProof/>
+          </w:rPr>
+          <w:t>3.1. Default Exchange</w:t>
+        </w:r>
+        <w:r>
+          <w:rPr>
+            <w:noProof/>
+            <w:webHidden/>
+          </w:rPr>
+          <w:tab/>
+        </w:r>
+        <w:r>
+          <w:rPr>
+            <w:noProof/>
+            <w:webHidden/>
+          </w:rPr>
+          <w:fldChar w:fldCharType="begin"/>
+        </w:r>
+        <w:r>
+          <w:rPr>
+            <w:noProof/>
+            <w:webHidden/>
+          </w:rPr>
+          <w:instrText xml:space="preserve"> PAGEREF _Toc38402358 \h </w:instrText>
+        </w:r>
+        <w:r>
+          <w:rPr>
+            <w:noProof/>
+            <w:webHidden/>
+          </w:rPr>
+        </w:r>
+        <w:r>
+          <w:rPr>
+            <w:noProof/>
+            <w:webHidden/>
+          </w:rPr>
+          <w:fldChar w:fldCharType="separate"/>
+        </w:r>
+        <w:r>
+          <w:rPr>
+            <w:noProof/>
+            <w:webHidden/>
+          </w:rPr>
+          <w:t>11</w:t>
+        </w:r>
+        <w:r>
+          <w:rPr>
+            <w:noProof/>
+            <w:webHidden/>
+          </w:rPr>
+          <w:fldChar w:fldCharType="end"/>
+        </w:r>
+      </w:hyperlink>
+    </w:p>
+    <w:p>
+      <w:pPr>
+        <w:pStyle w:val="TOC3"/>
+        <w:tabs>
+          <w:tab w:val="right" w:leader="underscore" w:pos="9350"/>
+        </w:tabs>
+        <w:rPr>
+          <w:rFonts w:asciiTheme="minorHAnsi" w:eastAsiaTheme="minorEastAsia" w:hAnsiTheme="minorHAnsi"/>
+          <w:noProof/>
+          <w:sz w:val="22"/>
+          <w:lang w:val="vi-VN" w:eastAsia="vi-VN"/>
+        </w:rPr>
+      </w:pPr>
+      <w:hyperlink w:anchor="_Toc38402359" w:history="1">
+        <w:r>
+          <w:rPr>
+            <w:rStyle w:val="Hyperlink"/>
+            <w:noProof/>
+          </w:rPr>
+          <w:t>3.1.1. Gửi message</w:t>
+        </w:r>
+        <w:r>
+          <w:rPr>
+            <w:noProof/>
+            <w:webHidden/>
+          </w:rPr>
+          <w:tab/>
+        </w:r>
+        <w:r>
+          <w:rPr>
+            <w:noProof/>
+            <w:webHidden/>
+          </w:rPr>
+          <w:fldChar w:fldCharType="begin"/>
+        </w:r>
+        <w:r>
+          <w:rPr>
+            <w:noProof/>
+            <w:webHidden/>
+          </w:rPr>
+          <w:instrText xml:space="preserve"> PAGEREF _Toc38402359 \h </w:instrText>
+        </w:r>
+        <w:r>
+          <w:rPr>
+            <w:noProof/>
+            <w:webHidden/>
+          </w:rPr>
+        </w:r>
+        <w:r>
+          <w:rPr>
+            <w:noProof/>
+            <w:webHidden/>
+          </w:rPr>
+          <w:fldChar w:fldCharType="separate"/>
+        </w:r>
+        <w:r>
+          <w:rPr>
+            <w:noProof/>
+            <w:webHidden/>
+          </w:rPr>
+          <w:t>11</w:t>
+        </w:r>
+        <w:r>
+          <w:rPr>
+            <w:noProof/>
+            <w:webHidden/>
+          </w:rPr>
+          <w:fldChar w:fldCharType="end"/>
+        </w:r>
+      </w:hyperlink>
+    </w:p>
+    <w:p>
+      <w:pPr>
+        <w:pStyle w:val="TOC3"/>
+        <w:tabs>
+          <w:tab w:val="right" w:leader="underscore" w:pos="9350"/>
+        </w:tabs>
+        <w:rPr>
+          <w:rFonts w:asciiTheme="minorHAnsi" w:eastAsiaTheme="minorEastAsia" w:hAnsiTheme="minorHAnsi"/>
+          <w:noProof/>
+          <w:sz w:val="22"/>
+          <w:lang w:val="vi-VN" w:eastAsia="vi-VN"/>
+        </w:rPr>
+      </w:pPr>
+      <w:hyperlink w:anchor="_Toc38402360" w:history="1">
+        <w:r>
+          <w:rPr>
+            <w:rStyle w:val="Hyperlink"/>
+            <w:noProof/>
+          </w:rPr>
+          <w:t>3.1.2. Nhận message</w:t>
+        </w:r>
+        <w:r>
+          <w:rPr>
+            <w:noProof/>
+            <w:webHidden/>
+          </w:rPr>
+          <w:tab/>
+        </w:r>
+        <w:r>
+          <w:rPr>
+            <w:noProof/>
+            <w:webHidden/>
+          </w:rPr>
+          <w:fldChar w:fldCharType="begin"/>
+        </w:r>
+        <w:r>
+          <w:rPr>
+            <w:noProof/>
+            <w:webHidden/>
+          </w:rPr>
+          <w:instrText xml:space="preserve"> PAGEREF _Toc38402360 \h </w:instrText>
+        </w:r>
+        <w:r>
+          <w:rPr>
+            <w:noProof/>
+            <w:webHidden/>
+          </w:rPr>
+        </w:r>
+        <w:r>
+          <w:rPr>
+            <w:noProof/>
+            <w:webHidden/>
+          </w:rPr>
+          <w:fldChar w:fldCharType="separate"/>
+        </w:r>
+        <w:r>
+          <w:rPr>
+            <w:noProof/>
+            <w:webHidden/>
+          </w:rPr>
+          <w:t>12</w:t>
+        </w:r>
+        <w:r>
+          <w:rPr>
+            <w:noProof/>
+            <w:webHidden/>
+          </w:rPr>
+          <w:fldChar w:fldCharType="end"/>
+        </w:r>
+      </w:hyperlink>
+    </w:p>
+    <w:p>
+      <w:pPr>
+        <w:pStyle w:val="TOC3"/>
+        <w:tabs>
+          <w:tab w:val="right" w:leader="underscore" w:pos="9350"/>
+        </w:tabs>
+        <w:rPr>
+          <w:rFonts w:asciiTheme="minorHAnsi" w:eastAsiaTheme="minorEastAsia" w:hAnsiTheme="minorHAnsi"/>
+          <w:noProof/>
+          <w:sz w:val="22"/>
+          <w:lang w:val="vi-VN" w:eastAsia="vi-VN"/>
+        </w:rPr>
+      </w:pPr>
+      <w:hyperlink w:anchor="_Toc38402361" w:history="1">
+        <w:r>
+          <w:rPr>
+            <w:rStyle w:val="Hyperlink"/>
+            <w:noProof/>
+          </w:rPr>
+          <w:t>3.1.3. Kết quả</w:t>
+        </w:r>
+        <w:r>
+          <w:rPr>
+            <w:noProof/>
+            <w:webHidden/>
+          </w:rPr>
+          <w:tab/>
+        </w:r>
+        <w:r>
+          <w:rPr>
+            <w:noProof/>
+            <w:webHidden/>
+          </w:rPr>
+          <w:fldChar w:fldCharType="begin"/>
+        </w:r>
+        <w:r>
+          <w:rPr>
+            <w:noProof/>
+            <w:webHidden/>
+          </w:rPr>
+          <w:instrText xml:space="preserve"> PAGEREF _Toc38402361 \h </w:instrText>
+        </w:r>
+        <w:r>
+          <w:rPr>
+            <w:noProof/>
+            <w:webHidden/>
+          </w:rPr>
+        </w:r>
+        <w:r>
+          <w:rPr>
+            <w:noProof/>
+            <w:webHidden/>
+          </w:rPr>
+          <w:fldChar w:fldCharType="separate"/>
+        </w:r>
+        <w:r>
+          <w:rPr>
+            <w:noProof/>
+            <w:webHidden/>
+          </w:rPr>
+          <w:t>14</w:t>
+        </w:r>
+        <w:r>
+          <w:rPr>
+            <w:noProof/>
+            <w:webHidden/>
+          </w:rPr>
+          <w:fldChar w:fldCharType="end"/>
+        </w:r>
+      </w:hyperlink>
+    </w:p>
+    <w:p>
+      <w:pPr>
+        <w:pStyle w:val="TOC2"/>
+        <w:tabs>
+          <w:tab w:val="right" w:leader="underscore" w:pos="9350"/>
+        </w:tabs>
+        <w:rPr>
+          <w:rFonts w:asciiTheme="minorHAnsi" w:eastAsiaTheme="minorEastAsia" w:hAnsiTheme="minorHAnsi"/>
+          <w:noProof/>
+          <w:sz w:val="22"/>
+          <w:lang w:val="vi-VN" w:eastAsia="vi-VN"/>
+        </w:rPr>
+      </w:pPr>
+      <w:hyperlink w:anchor="_Toc38402362" w:history="1">
+        <w:r>
+          <w:rPr>
+            <w:rStyle w:val="Hyperlink"/>
+            <w:noProof/>
+          </w:rPr>
+          <w:t>3.2. Direct Exchange</w:t>
+        </w:r>
+        <w:r>
+          <w:rPr>
+            <w:noProof/>
+            <w:webHidden/>
+          </w:rPr>
+          <w:tab/>
+        </w:r>
+        <w:r>
+          <w:rPr>
+            <w:noProof/>
+            <w:webHidden/>
+          </w:rPr>
+          <w:fldChar w:fldCharType="begin"/>
+        </w:r>
+        <w:r>
+          <w:rPr>
+            <w:noProof/>
+            <w:webHidden/>
+          </w:rPr>
+          <w:instrText xml:space="preserve"> PAGEREF _Toc38402362 \h </w:instrText>
+        </w:r>
+        <w:r>
+          <w:rPr>
+            <w:noProof/>
+            <w:webHidden/>
+          </w:rPr>
+        </w:r>
+        <w:r>
+          <w:rPr>
+            <w:noProof/>
+            <w:webHidden/>
+          </w:rPr>
+          <w:fldChar w:fldCharType="separate"/>
+        </w:r>
+        <w:r>
+          <w:rPr>
+            <w:noProof/>
+            <w:webHidden/>
+          </w:rPr>
+          <w:t>16</w:t>
+        </w:r>
+        <w:r>
+          <w:rPr>
+            <w:noProof/>
+            <w:webHidden/>
+          </w:rPr>
+          <w:fldChar w:fldCharType="end"/>
+        </w:r>
+      </w:hyperlink>
+    </w:p>
+    <w:p>
+      <w:pPr>
+        <w:pStyle w:val="TOC3"/>
+        <w:tabs>
+          <w:tab w:val="right" w:leader="underscore" w:pos="9350"/>
+        </w:tabs>
+        <w:rPr>
+          <w:rFonts w:asciiTheme="minorHAnsi" w:eastAsiaTheme="minorEastAsia" w:hAnsiTheme="minorHAnsi"/>
+          <w:noProof/>
+          <w:sz w:val="22"/>
+          <w:lang w:val="vi-VN" w:eastAsia="vi-VN"/>
+        </w:rPr>
+      </w:pPr>
+      <w:hyperlink w:anchor="_Toc38402363" w:history="1">
+        <w:r>
+          <w:rPr>
+            <w:rStyle w:val="Hyperlink"/>
+            <w:noProof/>
+          </w:rPr>
+          <w:t>3.2.1. Gửi message</w:t>
+        </w:r>
+        <w:r>
+          <w:rPr>
+            <w:noProof/>
+            <w:webHidden/>
+          </w:rPr>
+          <w:tab/>
+        </w:r>
+        <w:r>
+          <w:rPr>
+            <w:noProof/>
+            <w:webHidden/>
+          </w:rPr>
+          <w:fldChar w:fldCharType="begin"/>
+        </w:r>
+        <w:r>
+          <w:rPr>
+            <w:noProof/>
+            <w:webHidden/>
+          </w:rPr>
+          <w:instrText xml:space="preserve"> PAGEREF _Toc38402363 \h </w:instrText>
+        </w:r>
+        <w:r>
+          <w:rPr>
+            <w:noProof/>
+            <w:webHidden/>
+          </w:rPr>
+        </w:r>
+        <w:r>
+          <w:rPr>
+            <w:noProof/>
+            <w:webHidden/>
+          </w:rPr>
+          <w:fldChar w:fldCharType="separate"/>
+        </w:r>
+        <w:r>
+          <w:rPr>
+            <w:noProof/>
+            <w:webHidden/>
+          </w:rPr>
+          <w:t>16</w:t>
+        </w:r>
+        <w:r>
+          <w:rPr>
+            <w:noProof/>
+            <w:webHidden/>
+          </w:rPr>
+          <w:fldChar w:fldCharType="end"/>
+        </w:r>
+      </w:hyperlink>
+    </w:p>
+    <w:p>
+      <w:pPr>
+        <w:pStyle w:val="TOC3"/>
+        <w:tabs>
+          <w:tab w:val="right" w:leader="underscore" w:pos="9350"/>
+        </w:tabs>
+        <w:rPr>
+          <w:rFonts w:asciiTheme="minorHAnsi" w:eastAsiaTheme="minorEastAsia" w:hAnsiTheme="minorHAnsi"/>
+          <w:noProof/>
+          <w:sz w:val="22"/>
+          <w:lang w:val="vi-VN" w:eastAsia="vi-VN"/>
+        </w:rPr>
+      </w:pPr>
+      <w:hyperlink w:anchor="_Toc38402364" w:history="1">
+        <w:r>
+          <w:rPr>
+            <w:rStyle w:val="Hyperlink"/>
+            <w:noProof/>
+          </w:rPr>
+          <w:t>3.2.2. Nhận message</w:t>
+        </w:r>
+        <w:r>
+          <w:rPr>
+            <w:noProof/>
+            <w:webHidden/>
+          </w:rPr>
+          <w:tab/>
+        </w:r>
+        <w:r>
+          <w:rPr>
+            <w:noProof/>
+            <w:webHidden/>
+          </w:rPr>
+          <w:fldChar w:fldCharType="begin"/>
+        </w:r>
+        <w:r>
+          <w:rPr>
+            <w:noProof/>
+            <w:webHidden/>
+          </w:rPr>
+          <w:instrText xml:space="preserve"> PAGEREF _Toc38402364 \h </w:instrText>
+        </w:r>
+        <w:r>
+          <w:rPr>
+            <w:noProof/>
+            <w:webHidden/>
+          </w:rPr>
+        </w:r>
+        <w:r>
+          <w:rPr>
+            <w:noProof/>
+            <w:webHidden/>
+          </w:rPr>
+          <w:fldChar w:fldCharType="separate"/>
+        </w:r>
+        <w:r>
+          <w:rPr>
+            <w:noProof/>
+            <w:webHidden/>
+          </w:rPr>
+          <w:t>16</w:t>
+        </w:r>
+        <w:r>
+          <w:rPr>
+            <w:noProof/>
+            <w:webHidden/>
+          </w:rPr>
+          <w:fldChar w:fldCharType="end"/>
+        </w:r>
+      </w:hyperlink>
+    </w:p>
+    <w:p>
+      <w:pPr>
+        <w:pStyle w:val="TOC3"/>
+        <w:tabs>
+          <w:tab w:val="right" w:leader="underscore" w:pos="9350"/>
+        </w:tabs>
+        <w:rPr>
+          <w:rFonts w:asciiTheme="minorHAnsi" w:eastAsiaTheme="minorEastAsia" w:hAnsiTheme="minorHAnsi"/>
+          <w:noProof/>
+          <w:sz w:val="22"/>
+          <w:lang w:val="vi-VN" w:eastAsia="vi-VN"/>
+        </w:rPr>
+      </w:pPr>
+      <w:hyperlink w:anchor="_Toc38402365" w:history="1">
+        <w:r>
+          <w:rPr>
+            <w:rStyle w:val="Hyperlink"/>
+            <w:noProof/>
+          </w:rPr>
+          <w:t>3.2.3. Kết quả</w:t>
+        </w:r>
+        <w:r>
+          <w:rPr>
+            <w:noProof/>
+            <w:webHidden/>
+          </w:rPr>
+          <w:tab/>
+        </w:r>
+        <w:r>
+          <w:rPr>
+            <w:noProof/>
+            <w:webHidden/>
+          </w:rPr>
+          <w:fldChar w:fldCharType="begin"/>
+        </w:r>
+        <w:r>
+          <w:rPr>
+            <w:noProof/>
+            <w:webHidden/>
+          </w:rPr>
+          <w:instrText xml:space="preserve"> PAGEREF _Toc38402365 \h </w:instrText>
+        </w:r>
+        <w:r>
+          <w:rPr>
+            <w:noProof/>
+            <w:webHidden/>
+          </w:rPr>
+        </w:r>
+        <w:r>
+          <w:rPr>
+            <w:noProof/>
+            <w:webHidden/>
+          </w:rPr>
+          <w:fldChar w:fldCharType="separate"/>
+        </w:r>
+        <w:r>
+          <w:rPr>
+            <w:noProof/>
+            <w:webHidden/>
+          </w:rPr>
+          <w:t>17</w:t>
+        </w:r>
+        <w:r>
+          <w:rPr>
+            <w:noProof/>
+            <w:webHidden/>
+          </w:rPr>
+          <w:fldChar w:fldCharType="end"/>
+        </w:r>
+      </w:hyperlink>
+    </w:p>
+    <w:p>
+      <w:pPr>
+        <w:pStyle w:val="ListParagraph"/>
+        <w:rPr>
+          <w:b/>
+          <w:bCs/>
+          <w:color w:val="FF0000"/>
+        </w:rPr>
+      </w:pPr>
+      <w:r>
+        <w:rPr>
+          <w:b/>
+          <w:bCs/>
+          <w:color w:val="FF0000"/>
+        </w:rPr>
+        <w:fldChar w:fldCharType="end"/>
+      </w:r>
+    </w:p>
     <w:p>
       <w:pPr>
         <w:pStyle w:val="ListParagraph"/>
@@ -970,7 +2989,6 @@
           <w:bCs/>
           <w:color w:val="FF0000"/>
         </w:rPr>
-        <w:lastRenderedPageBreak/>
         <w:t>Thông tin nhóm trong tệp Readme.md</w:t>
       </w:r>
     </w:p>
@@ -978,9 +2996,11 @@
       <w:pPr>
         <w:pStyle w:val="Heading1"/>
       </w:pPr>
+      <w:bookmarkStart w:id="1" w:name="_Toc38402339"/>
       <w:r>
         <w:t>Message Broker (Message Oriented Middleware)</w:t>
       </w:r>
+      <w:bookmarkEnd w:id="1"/>
     </w:p>
     <w:p>
       <w:pPr>
@@ -1033,7 +3053,14 @@
         <w:rPr>
           <w:szCs w:val="24"/>
         </w:rPr>
-        <w:t>việc giao tiếp này có thể yêu cầu nhiều request gửi qua lại, và trở nên vô cùng khó khăn. Lúc này chúng ta nghĩ ra một bài toán mới, là có thể giao tiếp với các hệ thống một cách an toàn và dễ quản lý, mọi request được xử lý mà không mất cái nào. Message Broker được đưa ra.</w:t>
+        <w:t xml:space="preserve">việc giao tiếp này có thể yêu cầu nhiều request gửi qua lại, và trở nên vô cùng khó khăn. Lúc này chúng ta nghĩ ra một bài toán </w:t>
+      </w:r>
+      <w:r>
+        <w:rPr>
+          <w:szCs w:val="24"/>
+        </w:rPr>
+        <w:lastRenderedPageBreak/>
+        <w:t>mới, là có thể giao tiếp với các hệ thống một cách an toàn và dễ quản lý, mọi request được xử lý mà không mất cái nào. Message Broker được đưa ra.</w:t>
       </w:r>
     </w:p>
     <w:p>
@@ -1043,24 +3070,326 @@
           <w:ilvl w:val="0"/>
           <w:numId w:val="21"/>
         </w:numPr>
-        <w:rPr>
-          <w:szCs w:val="24"/>
-        </w:rPr>
-      </w:pPr>
-      <w:r>
-        <w:rPr>
-          <w:szCs w:val="24"/>
-        </w:rPr>
-        <w:t>Message Broker là một middleware được thiết kế với mục đích để chuyển các gói tin (message) từ producer (người gửi) đến consumer (người nhận). Các gói tin ở đây là chuỗi ký tự byte được lưu vào vào trong hàng đợi (Queue).</w:t>
+      </w:pPr>
+      <w:r>
+        <w:t>Là một mô-đun trung gian</w:t>
+      </w:r>
+      <w:r>
+        <w:t xml:space="preserve"> (middleware)</w:t>
+      </w:r>
+      <w:r>
+        <w:t xml:space="preserve"> làm cầu nối giữa phương thức messaging của bên gửi và bên nhận. Message Broker là một mẫu thiết kế nhằm thẩm định, vận chuyển và định tuyến messages. Nó điều tiết sự giao tiếp giữa các ứng dụng, làm giảm đi sự can thiệp trực tiếp của ứng dụng vào quá trình giao tiếp, từ đó làm giúp giải quyết bài toán về ràng buộc giữa chúng. Bởi vì bên gửi và bên nhận không trực tiếp thao tác với nhau, nó cũng dẫn đến sự bảo mật tốt hơn với cả hai bên.  Mục đích chính của Message Broker là nhận messages từ các ứng dụng và làm một số thao tác với chúng. Message Broker chủ yếu được dựa trên hai mẫu thiết kế: hub-and-spoke và message bus. Ở hub-and-spoke, một server trung tâm cung cấp những dịch vụ tích hợp. Ở message bus, message broker đóng vai như xương sống cho sự giao tiếp hay là một dịch vụ phân tán hoạt động trên bus.</w:t>
+      </w:r>
+    </w:p>
+    <w:p>
+      <w:pPr>
+        <w:ind w:left="720"/>
+      </w:pPr>
+    </w:p>
+    <w:p>
+      <w:pPr>
+        <w:ind w:left="720"/>
+      </w:pPr>
+    </w:p>
+    <w:p>
+      <w:pPr>
+        <w:ind w:left="720"/>
+      </w:pPr>
+    </w:p>
+    <w:p>
+      <w:pPr>
+        <w:ind w:left="720"/>
+      </w:pPr>
+    </w:p>
+    <w:p>
+      <w:pPr>
+        <w:ind w:left="720"/>
+      </w:pPr>
+    </w:p>
+    <w:p>
+      <w:pPr>
+        <w:ind w:left="720"/>
+      </w:pPr>
+    </w:p>
+    <w:p>
+      <w:pPr>
+        <w:ind w:left="720"/>
+      </w:pPr>
+    </w:p>
+    <w:p>
+      <w:pPr>
+        <w:ind w:left="720"/>
+      </w:pPr>
+    </w:p>
+    <w:p>
+      <w:pPr>
+        <w:ind w:left="720"/>
+      </w:pPr>
+    </w:p>
+    <w:p>
+      <w:pPr>
+        <w:ind w:left="720"/>
+      </w:pPr>
+    </w:p>
+    <w:p>
+      <w:pPr>
+        <w:ind w:left="720"/>
+      </w:pPr>
+    </w:p>
+    <w:p>
+      <w:pPr>
+        <w:ind w:left="720"/>
+      </w:pPr>
+    </w:p>
+    <w:p>
+      <w:pPr>
+        <w:ind w:left="720"/>
+      </w:pPr>
+    </w:p>
+    <w:p>
+      <w:pPr>
+        <w:ind w:left="720"/>
+      </w:pPr>
+    </w:p>
+    <w:p>
+      <w:pPr>
+        <w:ind w:left="720"/>
+      </w:pPr>
+    </w:p>
+    <w:p>
+      <w:pPr>
+        <w:pStyle w:val="ListParagraph"/>
+        <w:numPr>
+          <w:ilvl w:val="0"/>
+          <w:numId w:val="21"/>
+        </w:numPr>
+      </w:pPr>
+      <w:r>
+        <w:t>Miêu tả luồng hoạt động:</w:t>
+      </w:r>
+    </w:p>
+    <w:p>
+      <w:pPr>
+        <w:ind w:left="360"/>
+      </w:pPr>
+      <w:r>
+        <w:rPr>
+          <w:noProof/>
+          <w:lang w:val="vi-VN" w:eastAsia="vi-VN"/>
+        </w:rPr>
+        <w:lastRenderedPageBreak/>
+        <w:drawing>
+          <wp:inline distT="0" distB="0" distL="0" distR="0" wp14:anchorId="4558E9F8" wp14:editId="064CB23A">
+            <wp:extent cx="5943600" cy="7668895"/>
+            <wp:effectExtent l="0" t="0" r="0" b="8255"/>
+            <wp:docPr id="9" name="Picture 9"/>
+            <wp:cNvGraphicFramePr>
+              <a:graphicFrameLocks xmlns:a="http://schemas.openxmlformats.org/drawingml/2006/main" noChangeAspect="1"/>
+            </wp:cNvGraphicFramePr>
+            <a:graphic xmlns:a="http://schemas.openxmlformats.org/drawingml/2006/main">
+              <a:graphicData uri="http://schemas.openxmlformats.org/drawingml/2006/picture">
+                <pic:pic xmlns:pic="http://schemas.openxmlformats.org/drawingml/2006/picture">
+                  <pic:nvPicPr>
+                    <pic:cNvPr id="5" name="Message_Broker.png"/>
+                    <pic:cNvPicPr/>
+                  </pic:nvPicPr>
+                  <pic:blipFill>
+                    <a:blip r:embed="rId9">
+                      <a:extLst>
+                        <a:ext uri="{28A0092B-C50C-407E-A947-70E740481C1C}">
+                          <a14:useLocalDpi xmlns:a14="http://schemas.microsoft.com/office/drawing/2010/main" val="0"/>
+                        </a:ext>
+                      </a:extLst>
+                    </a:blip>
+                    <a:stretch>
+                      <a:fillRect/>
+                    </a:stretch>
+                  </pic:blipFill>
+                  <pic:spPr>
+                    <a:xfrm>
+                      <a:off x="0" y="0"/>
+                      <a:ext cx="5943600" cy="7668895"/>
+                    </a:xfrm>
+                    <a:prstGeom prst="rect">
+                      <a:avLst/>
+                    </a:prstGeom>
+                  </pic:spPr>
+                </pic:pic>
+              </a:graphicData>
+            </a:graphic>
+          </wp:inline>
+        </w:drawing>
+      </w:r>
+    </w:p>
+    <w:p>
+      <w:pPr>
+        <w:pStyle w:val="ListParagraph"/>
+        <w:numPr>
+          <w:ilvl w:val="0"/>
+          <w:numId w:val="43"/>
+        </w:numPr>
+      </w:pPr>
+      <w:r>
+        <w:lastRenderedPageBreak/>
+        <w:t>Sau quá trình khởi tạo, Service 1 và Service 2 load proxy và register đến Broker. Từ đó, Message Broker vận chuyển các messages đến các proxy đã được register từ trước. Ta có thể thấy được một số lợi ích từ mô hình này:</w:t>
+      </w:r>
+    </w:p>
+    <w:p>
+      <w:pPr>
+        <w:pStyle w:val="ListParagraph"/>
+        <w:numPr>
+          <w:ilvl w:val="1"/>
+          <w:numId w:val="43"/>
+        </w:numPr>
+      </w:pPr>
+      <w:r>
+        <w:t>Hai service không cần biết nhau, chúng chỉ cần gửi messages đến Broker trung gian. Từ đó, Broker sẽ tự lo việc vận chuyển các message đến nơi đã được đăng kí nhận.</w:t>
+      </w:r>
+    </w:p>
+    <w:p>
+      <w:pPr>
+        <w:pStyle w:val="ListParagraph"/>
+        <w:numPr>
+          <w:ilvl w:val="1"/>
+          <w:numId w:val="43"/>
+        </w:numPr>
+      </w:pPr>
+      <w:r>
+        <w:t>Do service 1 và service 2 không giao tiếp trực tiếp, nhờ đó mà chúng có thể khác nhau về ngôn ngữ lập trình.</w:t>
+      </w:r>
+    </w:p>
+    <w:p>
+      <w:pPr>
+        <w:pStyle w:val="ListParagraph"/>
+        <w:numPr>
+          <w:ilvl w:val="0"/>
+          <w:numId w:val="44"/>
+        </w:numPr>
+      </w:pPr>
+      <w:r>
+        <w:t>Với mô hình này, chúng ta có thể cài đặt cơ chế bất đồng bộ (asynchronous). Khi một service gửi message thì nó không cần quan tâm lúc nào service khác nhận được message hay khi nào service đó xử lý message xong, và service nhận message cũng có thể lấy message bất cứ khi nào nó muốn.</w:t>
+      </w:r>
+    </w:p>
+    <w:p>
+      <w:pPr>
+        <w:pStyle w:val="ListParagraph"/>
+        <w:numPr>
+          <w:ilvl w:val="0"/>
+          <w:numId w:val="43"/>
+        </w:numPr>
+      </w:pPr>
+      <w:r>
+        <w:t>Vậy k</w:t>
+      </w:r>
+      <w:r>
+        <w:t>hi nào thì cần Message Broker:</w:t>
+      </w:r>
+    </w:p>
+    <w:p>
+      <w:pPr>
+        <w:pStyle w:val="ListParagraph"/>
+        <w:numPr>
+          <w:ilvl w:val="1"/>
+          <w:numId w:val="43"/>
+        </w:numPr>
+      </w:pPr>
+      <w:r>
+        <w:t>Khi cần kiểm soát lưu lượng dữ liệu ra vào.</w:t>
+      </w:r>
+    </w:p>
+    <w:p>
+      <w:pPr>
+        <w:pStyle w:val="ListParagraph"/>
+        <w:numPr>
+          <w:ilvl w:val="1"/>
+          <w:numId w:val="43"/>
+        </w:numPr>
+      </w:pPr>
+      <w:r>
+        <w:t>Truyền dữ liệu đến một số ứng dụng khác nhau.</w:t>
+      </w:r>
+    </w:p>
+    <w:p>
+      <w:pPr>
+        <w:pStyle w:val="ListParagraph"/>
+        <w:numPr>
+          <w:ilvl w:val="1"/>
+          <w:numId w:val="43"/>
+        </w:numPr>
+      </w:pPr>
+      <w:r>
+        <w:t>Khi cần hoàn thiện một công việc theo một trật tự nhất định (VD: hệ thống giao dịch)</w:t>
+      </w:r>
+    </w:p>
+    <w:p>
+      <w:pPr>
+        <w:pStyle w:val="ListParagraph"/>
+        <w:numPr>
+          <w:ilvl w:val="0"/>
+          <w:numId w:val="43"/>
+        </w:numPr>
+      </w:pPr>
+      <w:r>
+        <w:t xml:space="preserve"> Phân loại Message broker:</w:t>
+      </w:r>
+    </w:p>
+    <w:p>
+      <w:pPr>
+        <w:pStyle w:val="ListParagraph"/>
+        <w:numPr>
+          <w:ilvl w:val="1"/>
+          <w:numId w:val="43"/>
+        </w:numPr>
+      </w:pPr>
+      <w:r>
+        <w:t>Publish and Subscribe Messaging:</w:t>
+      </w:r>
+    </w:p>
+    <w:p>
+      <w:pPr>
+        <w:pStyle w:val="ListParagraph"/>
+        <w:numPr>
+          <w:ilvl w:val="2"/>
+          <w:numId w:val="43"/>
+        </w:numPr>
+      </w:pPr>
+      <w:r>
+        <w:t>Trong hệ thống này, ta có nhà cung cấp (publisher) và người nhận (subscriber). Một hay nhiều nhà cung cấp có thể cung cấp một hay nhiều messages thuộc cùng một topic, mà một người nhận có thể nhận được các messages từ một hay nhiều nhà cung cấp. Người nhận theo dõi (subscribe) một topic, mà mọi messages thuộc topic đó sẽ được gửi đến người nhận. Mô hình này cung cấp một framework dựa trên sự quan tâm của người nhận (interest-driven).</w:t>
+      </w:r>
+    </w:p>
+    <w:p>
+      <w:pPr>
+        <w:pStyle w:val="ListParagraph"/>
+        <w:numPr>
+          <w:ilvl w:val="1"/>
+          <w:numId w:val="43"/>
+        </w:numPr>
+      </w:pPr>
+      <w:r>
+        <w:t>Point-to-Point Communication:</w:t>
+      </w:r>
+    </w:p>
+    <w:p>
+      <w:pPr>
+        <w:pStyle w:val="ListParagraph"/>
+        <w:numPr>
+          <w:ilvl w:val="2"/>
+          <w:numId w:val="43"/>
+        </w:numPr>
+      </w:pPr>
+      <w:r>
+        <w:t>Point-to-Point là hình thức giao tiếp đơn giản nhất giữa một nhà cung cấp và một người nhận. Với mô hình trao đổi thông tin này, một hàng đợi (queue) sẽ được sử dụng để chứa các messages đến khi chúng đến được người nhận. Nhà cung cấp gửi message đến hàng đợi, người nhận sẽ lấy message từ hàng đợi và trả lại xác nhận (ack) message đã được nhận. Nhiều nhà cung cấp và nhiều người nhận có thể chia sẻ chung một hàng đợi. Nhưng với trường hợp nhiều người nhận, mỗi người nhận thường sẽ chỉ lấy một số các messages chứ không phải toàn bộ.</w:t>
       </w:r>
     </w:p>
     <w:p>
       <w:pPr>
         <w:pStyle w:val="Heading1"/>
       </w:pPr>
+      <w:bookmarkStart w:id="2" w:name="_Toc38402340"/>
       <w:r>
         <w:t>RabbitMQ</w:t>
       </w:r>
+      <w:bookmarkEnd w:id="2"/>
     </w:p>
     <w:p>
       <w:pPr>
@@ -1147,6 +3476,7 @@
           <w:rFonts w:cs="Times New Roman"/>
           <w:szCs w:val="24"/>
         </w:rPr>
+        <w:lastRenderedPageBreak/>
         <w:t xml:space="preserve">RabbitMQ sử dụng giao thức </w:t>
       </w:r>
       <w:r>
@@ -1177,7 +3507,7 @@
                     <pic:cNvPicPr/>
                   </pic:nvPicPr>
                   <pic:blipFill>
-                    <a:blip r:embed="rId6">
+                    <a:blip r:embed="rId10">
                       <a:extLst>
                         <a:ext uri="{28A0092B-C50C-407E-A947-70E740481C1C}">
                           <a14:useLocalDpi xmlns:a14="http://schemas.microsoft.com/office/drawing/2010/main" val="0"/>
@@ -1442,26 +3772,17 @@
           <w:szCs w:val="24"/>
           <w:lang w:val="vi-VN"/>
         </w:rPr>
-        <w:t xml:space="preserve">e được nhận bởi/gửi tới một Consumer thì một notification sẽ được truyền tới message broker nhằm thông báo cho broker về việc gửi nhận thành công message, và chỉ trong tình huống này bản sao của message có thể được loại bỏ khỏi </w:t>
-      </w:r>
-      <w:r>
+        <w:t>e được nhận bởi/gửi tới một Consumer thì một notification sẽ được truyền tới message broker nhằm thông báo cho broker về việc gửi nhận thành công message, và chỉ trong tình huống này bản sao của message có thể được loại bỏ khỏi Queue. Trong tình huống messages không thể được phân phát tới Queue thì messages đó có thể được gửi trả lại Pulishers, hoặc bị loại bỏ, hay broker đưa messages vào queue đặc biệt gọi là Dead Letter Queue. RabbitMQ hỗ trợ Pulishers trong tình huống nêu trên.</w:t>
+      </w:r>
+    </w:p>
+    <w:p>
+      <w:pPr>
+        <w:pStyle w:val="ListParagraph"/>
         <w:rPr>
           <w:rFonts w:cs="Times New Roman"/>
           <w:szCs w:val="24"/>
           <w:lang w:val="vi-VN"/>
         </w:rPr>
-        <w:lastRenderedPageBreak/>
-        <w:t>Queue. Trong tình huống messages không thể được phân phát tới Queue thì messages đó có thể được gửi trả lại Pulishers, hoặc bị loại bỏ, hay broker đưa messages vào queue đặc biệt gọi là Dead Letter Queue. RabbitMQ hỗ trợ Pulishers trong tình huống nêu trên.</w:t>
-      </w:r>
-    </w:p>
-    <w:p>
-      <w:pPr>
-        <w:pStyle w:val="ListParagraph"/>
-        <w:rPr>
-          <w:rFonts w:cs="Times New Roman"/>
-          <w:szCs w:val="24"/>
-          <w:lang w:val="vi-VN"/>
-        </w:rPr>
       </w:pPr>
     </w:p>
     <w:p>
@@ -1471,6 +3792,7 @@
           <w:rFonts w:eastAsia="Calibri" w:cs="Calibri"/>
         </w:rPr>
       </w:pPr>
+      <w:bookmarkStart w:id="3" w:name="_Toc38402341"/>
       <w:r>
         <w:rPr>
           <w:rFonts w:eastAsia="Calibri"/>
@@ -1478,6 +3800,7 @@
         </w:rPr>
         <w:t>Messages</w:t>
       </w:r>
+      <w:bookmarkEnd w:id="3"/>
     </w:p>
     <w:p>
       <w:pPr>
@@ -1518,7 +3841,16 @@
           <w:szCs w:val="24"/>
           <w:lang w:val="vi-VN"/>
         </w:rPr>
-        <w:t>Messages cũng có thêm một thuộc tính payload, đại diện cho dữ liệu mà messages đó chứa, AMQP brokers định nghĩa payload là một chuỗi dữ liệu không có kiểu dữ liệu cụ thể, tuy nhiên messages cũng không cần có payload mà chỉ có các thuộc tính nêu trên. Broker không có khả năng thay đổi payload của messages. Payload của messages thường được biểu diễn dưới các format như JSON, Thrift, Protocol Buffers và MessagePack, thông tin về kiểu format sử dụng được lưu trữ trong thuộc tính content type hoặc content encoding.</w:t>
+        <w:t xml:space="preserve">Messages cũng có thêm một thuộc tính payload, đại diện cho dữ liệu mà messages đó chứa, AMQP brokers định nghĩa payload là một chuỗi dữ liệu không có kiểu dữ liệu cụ thể, tuy nhiên messages cũng không cần có payload mà chỉ có các thuộc tính nêu trên. Broker không có khả năng thay đổi payload của messages. Payload của messages thường được biểu diễn dưới các format </w:t>
+      </w:r>
+      <w:r>
+        <w:rPr>
+          <w:rFonts w:eastAsia="Calibri" w:cs="Times New Roman"/>
+          <w:szCs w:val="24"/>
+          <w:lang w:val="vi-VN"/>
+        </w:rPr>
+        <w:lastRenderedPageBreak/>
+        <w:t>như JSON, Thrift, Protocol Buffers và MessagePack, thông tin về kiểu format sử dụng được lưu trữ trong thuộc tính content type hoặc content encoding.</w:t>
       </w:r>
     </w:p>
     <w:p>
@@ -1565,6 +3897,7 @@
           <w:lang w:val="vi-VN"/>
         </w:rPr>
       </w:pPr>
+      <w:bookmarkStart w:id="4" w:name="_Toc38402342"/>
       <w:r>
         <w:rPr>
           <w:szCs w:val="24"/>
@@ -1572,77 +3905,44 @@
         </w:rPr>
         <w:t>Bindings</w:t>
       </w:r>
-    </w:p>
-    <w:p>
-      <w:pPr>
-        <w:pStyle w:val="Heading2"/>
+      <w:bookmarkEnd w:id="4"/>
+    </w:p>
+    <w:p>
+      <w:pPr>
+        <w:pStyle w:val="ListParagraph"/>
         <w:numPr>
           <w:ilvl w:val="0"/>
-          <w:numId w:val="17"/>
+          <w:numId w:val="45"/>
         </w:numPr>
         <w:rPr>
-          <w:szCs w:val="24"/>
           <w:lang w:val="vi-VN"/>
         </w:rPr>
       </w:pPr>
       <w:r>
-        <w:rPr>
-          <w:rFonts w:eastAsia="Times New Roman" w:cs="Times New Roman"/>
-          <w:color w:val="000000"/>
-          <w:spacing w:val="2"/>
-          <w:szCs w:val="24"/>
+        <w:t>B</w:t>
+      </w:r>
+      <w:r>
+        <w:rPr>
           <w:lang w:val="vi-VN"/>
         </w:rPr>
-        <w:t xml:space="preserve">Bindings là các quy tắc mà khối Exchanges sử dụng để chuyển messages tới Queue. Bindings có thể bao gồm một </w:t>
-      </w:r>
-      <w:r>
-        <w:rPr>
-          <w:rFonts w:eastAsia="Times New Roman" w:cs="Times New Roman"/>
-          <w:i/>
-          <w:iCs/>
-          <w:color w:val="000000"/>
-          <w:spacing w:val="2"/>
-          <w:szCs w:val="24"/>
+        <w:t>indings là các quy tắc mà khối Exchanges sử dụng để chuyển messages tới Queue. Bindings có thể bao gồm một routing key với mục đích để lựa chọn các messages tới một Queue.</w:t>
+      </w:r>
+    </w:p>
+    <w:p>
+      <w:pPr>
+        <w:pStyle w:val="Heading2"/>
+        <w:rPr>
           <w:lang w:val="vi-VN"/>
         </w:rPr>
-        <w:t xml:space="preserve">routing key </w:t>
-      </w:r>
-      <w:r>
-        <w:rPr>
-          <w:rFonts w:eastAsia="Times New Roman" w:cs="Times New Roman"/>
-          <w:color w:val="000000"/>
-          <w:spacing w:val="2"/>
-          <w:szCs w:val="24"/>
+      </w:pPr>
+      <w:bookmarkStart w:id="5" w:name="_Toc38402343"/>
+      <w:r>
+        <w:rPr>
           <w:lang w:val="vi-VN"/>
         </w:rPr>
-        <w:t xml:space="preserve">với mục đích để lựa chọn các messages tới một </w:t>
-      </w:r>
-      <w:r>
-        <w:rPr>
-          <w:rFonts w:eastAsia="Times New Roman" w:cs="Times New Roman"/>
-          <w:color w:val="000000"/>
-          <w:spacing w:val="2"/>
-          <w:szCs w:val="24"/>
-          <w:lang w:val="vi-VN"/>
-        </w:rPr>
-        <w:t xml:space="preserve">Queue. </w:t>
-      </w:r>
-    </w:p>
-    <w:p>
-      <w:pPr>
-        <w:pStyle w:val="Heading2"/>
-        <w:rPr>
-          <w:szCs w:val="24"/>
-          <w:lang w:val="vi-VN"/>
-        </w:rPr>
-      </w:pPr>
-      <w:r>
-        <w:rPr>
-          <w:szCs w:val="24"/>
-          <w:lang w:val="vi-VN"/>
-        </w:rPr>
         <w:t>Exchanges</w:t>
       </w:r>
+      <w:bookmarkEnd w:id="5"/>
     </w:p>
     <w:p>
       <w:pPr>
@@ -1777,7 +4077,6 @@
           <w:szCs w:val="24"/>
           <w:lang w:val="vi-VN" w:eastAsia="vi-VN"/>
         </w:rPr>
-        <w:lastRenderedPageBreak/>
         <w:drawing>
           <wp:inline distT="0" distB="0" distL="0" distR="0" wp14:anchorId="56B3A372" wp14:editId="5E780604">
             <wp:extent cx="5591955" cy="2572109"/>
@@ -1794,7 +4093,7 @@
                     <pic:cNvPicPr/>
                   </pic:nvPicPr>
                   <pic:blipFill>
-                    <a:blip r:embed="rId7">
+                    <a:blip r:embed="rId11">
                       <a:extLst>
                         <a:ext uri="{28A0092B-C50C-407E-A947-70E740481C1C}">
                           <a14:useLocalDpi xmlns:a14="http://schemas.microsoft.com/office/drawing/2010/main" val="0"/>
@@ -1828,12 +4127,14 @@
           <w:lang w:val="vi-VN"/>
         </w:rPr>
       </w:pPr>
+      <w:bookmarkStart w:id="6" w:name="_Toc38402344"/>
       <w:r>
         <w:rPr>
           <w:lang w:val="vi-VN"/>
         </w:rPr>
         <w:t>Default exchange</w:t>
       </w:r>
+      <w:bookmarkEnd w:id="6"/>
     </w:p>
     <w:p>
       <w:pPr>
@@ -1872,12 +4173,15 @@
           <w:lang w:val="vi-VN"/>
         </w:rPr>
       </w:pPr>
+      <w:bookmarkStart w:id="7" w:name="_Toc38402345"/>
       <w:r>
         <w:rPr>
           <w:lang w:val="vi-VN"/>
         </w:rPr>
+        <w:lastRenderedPageBreak/>
         <w:t>Direct exchange</w:t>
       </w:r>
+      <w:bookmarkEnd w:id="7"/>
     </w:p>
     <w:p>
       <w:pPr>
@@ -1908,7 +4212,7 @@
                     <pic:cNvPicPr/>
                   </pic:nvPicPr>
                   <pic:blipFill>
-                    <a:blip r:embed="rId8">
+                    <a:blip r:embed="rId12">
                       <a:extLst>
                         <a:ext uri="{28A0092B-C50C-407E-A947-70E740481C1C}">
                           <a14:useLocalDpi xmlns:a14="http://schemas.microsoft.com/office/drawing/2010/main" val="0"/>
@@ -1960,7 +4264,6 @@
           <w:szCs w:val="24"/>
           <w:lang w:val="vi-VN"/>
         </w:rPr>
-        <w:lastRenderedPageBreak/>
         <w:t>Direct exchange thực hiện theo các bước:</w:t>
       </w:r>
     </w:p>
@@ -2038,13 +4341,16 @@
           <w:lang w:val="vi-VN"/>
         </w:rPr>
       </w:pPr>
+      <w:bookmarkStart w:id="8" w:name="_Toc38402346"/>
       <w:r>
         <w:rPr>
           <w:rFonts w:eastAsia="Times New Roman"/>
           <w:lang w:val="vi-VN"/>
         </w:rPr>
+        <w:lastRenderedPageBreak/>
         <w:t>Fanout exchange</w:t>
       </w:r>
+      <w:bookmarkEnd w:id="8"/>
     </w:p>
     <w:p>
       <w:pPr>
@@ -2083,7 +4389,7 @@
                     <pic:cNvPicPr/>
                   </pic:nvPicPr>
                   <pic:blipFill>
-                    <a:blip r:embed="rId9">
+                    <a:blip r:embed="rId13">
                       <a:extLst>
                         <a:ext uri="{28A0092B-C50C-407E-A947-70E740481C1C}">
                           <a14:useLocalDpi xmlns:a14="http://schemas.microsoft.com/office/drawing/2010/main" val="0"/>
@@ -2155,6 +4461,7 @@
           <w:lang w:val="vi-VN"/>
         </w:rPr>
       </w:pPr>
+      <w:bookmarkStart w:id="9" w:name="_Toc38402347"/>
       <w:r>
         <w:rPr>
           <w:rFonts w:eastAsia="Times New Roman"/>
@@ -2162,42 +4469,45 @@
         </w:rPr>
         <w:t>Topic exchange</w:t>
       </w:r>
-    </w:p>
-    <w:p>
-      <w:pPr>
-        <w:pStyle w:val="Heading2"/>
+      <w:bookmarkEnd w:id="9"/>
+    </w:p>
+    <w:p>
+      <w:pPr>
+        <w:pStyle w:val="ListParagraph"/>
         <w:numPr>
           <w:ilvl w:val="0"/>
           <w:numId w:val="18"/>
         </w:numPr>
+      </w:pPr>
+      <w:r>
         <w:rPr>
           <w:rFonts w:eastAsia="Times New Roman"/>
           <w:szCs w:val="24"/>
           <w:lang w:val="vi-VN"/>
         </w:rPr>
-      </w:pPr>
+        <w:t>Topic exchange thực hiện chuyển messages tới một hoặc nhiều Queues dựa trên</w:t>
+      </w:r>
+      <w:r>
+        <w:rPr>
+          <w:rFonts w:eastAsia="Times New Roman"/>
+          <w:szCs w:val="24"/>
+        </w:rPr>
+        <w:t xml:space="preserve"> </w:t>
+      </w:r>
       <w:r>
         <w:rPr>
           <w:rFonts w:eastAsia="Times New Roman"/>
           <w:szCs w:val="24"/>
           <w:lang w:val="vi-VN"/>
         </w:rPr>
-        <w:t>Topic exchange thực hiện chuyển messages tới một hoặc nhiều Queues dựa trên</w:t>
+        <w:t>điểm tương đồng giữa routing key của message và bindings của queue tới exchange. Ví dụ như phân phát tin tức tới các tiêu đề cụ thể (tin tức chính trị, thể thao, giải trí, ...</w:t>
       </w:r>
       <w:r>
         <w:rPr>
           <w:rFonts w:eastAsia="Times New Roman"/>
           <w:szCs w:val="24"/>
         </w:rPr>
-        <w:t xml:space="preserve"> </w:t>
-      </w:r>
-      <w:r>
-        <w:rPr>
-          <w:rFonts w:eastAsia="Times New Roman"/>
-          <w:szCs w:val="24"/>
-          <w:lang w:val="vi-VN"/>
-        </w:rPr>
-        <w:t>điểm tương đồng giữa routing key của message và bindings của queue tới exchange. Ví dụ như phân phát tin tức tới các tiêu đề cụ thể (tin tức chính trị, thể thao, giải trí, ...)</w:t>
+        <w:t>)</w:t>
       </w:r>
     </w:p>
     <w:p>
@@ -2208,12 +4518,32 @@
           <w:lang w:val="vi-VN"/>
         </w:rPr>
       </w:pPr>
+      <w:bookmarkStart w:id="10" w:name="_Toc38402348"/>
       <w:r>
         <w:rPr>
           <w:rFonts w:eastAsia="Times New Roman"/>
           <w:lang w:val="vi-VN"/>
         </w:rPr>
         <w:t>Headers exchange</w:t>
+      </w:r>
+      <w:bookmarkEnd w:id="10"/>
+    </w:p>
+    <w:p>
+      <w:pPr>
+        <w:pStyle w:val="ListParagraph"/>
+        <w:numPr>
+          <w:ilvl w:val="0"/>
+          <w:numId w:val="18"/>
+        </w:numPr>
+        <w:rPr>
+          <w:lang w:val="vi-VN"/>
+        </w:rPr>
+      </w:pPr>
+      <w:r>
+        <w:rPr>
+          <w:lang w:val="vi-VN"/>
+        </w:rPr>
+        <w:t>Headers exchange thực hiện chuyển messages dựa trên các thuộc tính chứa nhiều thông tin và dễ mô tả thay vì sử dụng một routing key. Các thuộc tính đó gọi là headers attribute. Một message được coi là khớp nếu giá trị của header tương đồng với giá trị định nghĩa trong binding.</w:t>
       </w:r>
     </w:p>
     <w:p>
@@ -2235,37 +4565,6 @@
           <w:spacing w:val="2"/>
           <w:lang w:val="vi-VN"/>
         </w:rPr>
-        <w:t xml:space="preserve">Headers exchange thực hiện chuyển messages dựa trên các thuộc tính chứa nhiều thông tin và dễ mô tả thay vì sử dụng một routing key. Các thuộc tính đó gọi là headers attribute. Một message được coi là </w:t>
-      </w:r>
-      <w:r>
-        <w:rPr>
-          <w:color w:val="000000"/>
-          <w:spacing w:val="2"/>
-          <w:lang w:val="vi-VN"/>
-        </w:rPr>
-        <w:lastRenderedPageBreak/>
-        <w:t>khớp nếu giá trị của header tương đồng với giá trị định nghĩa trong binding.</w:t>
-      </w:r>
-    </w:p>
-    <w:p>
-      <w:pPr>
-        <w:pStyle w:val="NormalWeb"/>
-        <w:numPr>
-          <w:ilvl w:val="0"/>
-          <w:numId w:val="22"/>
-        </w:numPr>
-        <w:rPr>
-          <w:color w:val="000000"/>
-          <w:spacing w:val="2"/>
-          <w:lang w:val="vi-VN"/>
-        </w:rPr>
-      </w:pPr>
-      <w:r>
-        <w:rPr>
-          <w:color w:val="000000"/>
-          <w:spacing w:val="2"/>
-          <w:lang w:val="vi-VN"/>
-        </w:rPr>
         <w:t>Một Queue có thể được bind tới Headers exchange với nhiều hơn một header nhằm phục vụ cho việc matching</w:t>
       </w:r>
       <w:r>
@@ -2296,6 +4595,7 @@
           <w:spacing w:val="2"/>
           <w:lang w:val="vi-VN"/>
         </w:rPr>
+        <w:lastRenderedPageBreak/>
         <w:t>&lt;Ghi chú tới team: Như thanh search trên thuvienphapluat.vn, coi nội dung search là header của message, các luật là giá trị bindings&gt;</w:t>
       </w:r>
     </w:p>
@@ -2308,6 +4608,7 @@
           <w:lang w:val="vi-VN"/>
         </w:rPr>
       </w:pPr>
+      <w:bookmarkStart w:id="11" w:name="_Toc38402349"/>
       <w:r>
         <w:rPr>
           <w:rFonts w:eastAsia="Times New Roman"/>
@@ -2316,6 +4617,7 @@
         </w:rPr>
         <w:t>Queue</w:t>
       </w:r>
+      <w:bookmarkEnd w:id="11"/>
     </w:p>
     <w:p>
       <w:pPr>
@@ -2563,6 +4865,7 @@
           <w:rFonts w:eastAsia="Times New Roman"/>
         </w:rPr>
       </w:pPr>
+      <w:bookmarkStart w:id="12" w:name="_Toc38402350"/>
       <w:r>
         <w:rPr>
           <w:rFonts w:eastAsia="Times New Roman"/>
@@ -2576,6 +4879,7 @@
         </w:rPr>
         <w:t>s</w:t>
       </w:r>
+      <w:bookmarkEnd w:id="12"/>
     </w:p>
     <w:p>
       <w:pPr>
@@ -2605,9 +4909,11 @@
       <w:pPr>
         <w:pStyle w:val="Heading3"/>
       </w:pPr>
+      <w:bookmarkStart w:id="13" w:name="_Toc38402351"/>
       <w:r>
         <w:t>Queue Durability</w:t>
       </w:r>
+      <w:bookmarkEnd w:id="13"/>
     </w:p>
     <w:p>
       <w:pPr>
@@ -2640,12 +4946,14 @@
           <w:rFonts w:eastAsia="Times New Roman"/>
         </w:rPr>
       </w:pPr>
+      <w:bookmarkStart w:id="14" w:name="_Toc38402352"/>
       <w:r>
         <w:rPr>
           <w:rFonts w:eastAsia="Times New Roman"/>
         </w:rPr>
         <w:t>Bindings</w:t>
       </w:r>
+      <w:bookmarkEnd w:id="14"/>
     </w:p>
     <w:p>
       <w:pPr>
@@ -2659,11 +4967,7 @@
         <w:t>Bindings là các quy tắc mà exchanges sử dụng để định tuyến các messages tới queue.</w:t>
       </w:r>
       <w:r>
-        <w:t xml:space="preserve"> Để exchange định tuyến message đến queue nào </w:t>
-      </w:r>
-      <w:r>
-        <w:lastRenderedPageBreak/>
-        <w:t>đó, thì exchange phải gán(bind) queue.</w:t>
+        <w:t xml:space="preserve"> Để exchange định tuyến message đến queue nào đó, thì exchange phải gán(bind) queue.</w:t>
       </w:r>
       <w:r>
         <w:t xml:space="preserve"> Bindings có thể gồm thuộc tính là routing key được sử dụng trong một số loại exchange.</w:t>
@@ -2827,7 +5131,9 @@
       <w:pPr>
         <w:pStyle w:val="Heading2"/>
       </w:pPr>
-      <w:r>
+      <w:bookmarkStart w:id="15" w:name="_Toc38402353"/>
+      <w:r>
+        <w:lastRenderedPageBreak/>
         <w:t>Message Acknowledgement</w:t>
       </w:r>
       <w:r>
@@ -2842,6 +5148,7 @@
       <w:r>
         <w:t>)</w:t>
       </w:r>
+      <w:bookmarkEnd w:id="15"/>
     </w:p>
     <w:p>
       <w:pPr>
@@ -2904,9 +5211,11 @@
       <w:pPr>
         <w:pStyle w:val="Heading2"/>
       </w:pPr>
+      <w:bookmarkStart w:id="16" w:name="_Toc38402354"/>
       <w:r>
         <w:t>Channel</w:t>
       </w:r>
+      <w:bookmarkEnd w:id="16"/>
     </w:p>
     <w:p>
       <w:pPr>
@@ -2950,14 +5259,7 @@
         <w:rPr>
           <w:rFonts w:eastAsia="Times New Roman"/>
         </w:rPr>
-        <w:t xml:space="preserve">Tất cả các thao tác của clients tới hệ thống được thực hiện thông qua một channel. Để đảm bảo tính riêng rẽ, các giao tiếp trên một channel được tách </w:t>
-      </w:r>
-      <w:r>
-        <w:rPr>
-          <w:rFonts w:eastAsia="Times New Roman"/>
-        </w:rPr>
-        <w:lastRenderedPageBreak/>
-        <w:t>biệt hoàn toàn với các channels khác, do đó mỗi giao thức thông qua channels đều được gán một channel ID.</w:t>
+        <w:t>Tất cả các thao tác của clients tới hệ thống được thực hiện thông qua một channel. Để đảm bảo tính riêng rẽ, các giao tiếp trên một channel được tách biệt hoàn toàn với các channels khác, do đó mỗi giao thức thông qua channels đều được gán một channel ID.</w:t>
       </w:r>
     </w:p>
     <w:p>
@@ -2979,12 +5281,15 @@
       <w:pPr>
         <w:pStyle w:val="Heading3"/>
       </w:pPr>
+      <w:bookmarkStart w:id="17" w:name="_Toc38402355"/>
       <w:r>
         <w:rPr>
           <w:rFonts w:eastAsia="Times New Roman"/>
         </w:rPr>
+        <w:lastRenderedPageBreak/>
         <w:t>Channel Lifecycle</w:t>
       </w:r>
+      <w:bookmarkEnd w:id="17"/>
     </w:p>
     <w:p>
       <w:pPr>
@@ -3020,12 +5325,14 @@
       <w:pPr>
         <w:pStyle w:val="Heading3"/>
       </w:pPr>
+      <w:bookmarkStart w:id="18" w:name="_Toc38402356"/>
       <w:r>
         <w:rPr>
           <w:rFonts w:eastAsia="Times New Roman"/>
         </w:rPr>
         <w:t>Common Channels Errors</w:t>
       </w:r>
+      <w:bookmarkEnd w:id="18"/>
     </w:p>
     <w:p>
       <w:pPr>
@@ -3129,9 +5436,11 @@
           <w:szCs w:val="22"/>
         </w:rPr>
       </w:pPr>
+      <w:bookmarkStart w:id="19" w:name="_Toc38402357"/>
       <w:r>
         <w:t>Làm việc với RabbitMQ</w:t>
       </w:r>
+      <w:bookmarkEnd w:id="19"/>
     </w:p>
     <w:p>
       <w:pPr>
@@ -3307,7 +5616,6 @@
         </w:numPr>
       </w:pPr>
       <w:r>
-        <w:lastRenderedPageBreak/>
         <w:t>Exchange type sử dụng</w:t>
       </w:r>
       <w:r>
@@ -3324,17 +5632,21 @@
       <w:pPr>
         <w:pStyle w:val="Heading2"/>
       </w:pPr>
+      <w:bookmarkStart w:id="20" w:name="_Toc38402358"/>
       <w:r>
         <w:t>Default Exchange</w:t>
       </w:r>
+      <w:bookmarkEnd w:id="20"/>
     </w:p>
     <w:p>
       <w:pPr>
         <w:pStyle w:val="Heading3"/>
       </w:pPr>
+      <w:bookmarkStart w:id="21" w:name="_Toc38402359"/>
       <w:r>
         <w:t>Gửi message</w:t>
       </w:r>
+      <w:bookmarkEnd w:id="21"/>
     </w:p>
     <w:p>
       <w:pPr>
@@ -3376,6 +5688,7 @@
           <w:noProof/>
           <w:lang w:val="vi-VN" w:eastAsia="vi-VN"/>
         </w:rPr>
+        <w:lastRenderedPageBreak/>
         <w:drawing>
           <wp:inline distT="0" distB="0" distL="0" distR="0" wp14:anchorId="452CADE6" wp14:editId="5BDC0026">
             <wp:extent cx="4524375" cy="3752820"/>
@@ -3392,7 +5705,7 @@
                     <pic:cNvPicPr/>
                   </pic:nvPicPr>
                   <pic:blipFill rotWithShape="1">
-                    <a:blip r:embed="rId10" cstate="print">
+                    <a:blip r:embed="rId14" cstate="print">
                       <a:extLst>
                         <a:ext uri="{28A0092B-C50C-407E-A947-70E740481C1C}">
                           <a14:useLocalDpi xmlns:a14="http://schemas.microsoft.com/office/drawing/2010/main" val="0"/>
@@ -3564,11 +5877,7 @@
         <w:t>. Khi đẩy vào queue thì có persistent tức là</w:t>
       </w:r>
       <w:r>
-        <w:t xml:space="preserve"> yêu cầu RabbitMQ lưu message vào bộ nhớ, tuy nhiên là không phải ngay lập tức vì sẽ có một khoảng </w:t>
-      </w:r>
-      <w:r>
-        <w:lastRenderedPageBreak/>
-        <w:t>thời gian ngắn nhất định để Rabbit lưu.</w:t>
+        <w:t xml:space="preserve"> yêu cầu RabbitMQ lưu message vào bộ nhớ, tuy nhiên là không phải ngay lập tức vì sẽ có một khoảng thời gian ngắn nhất định để Rabbit lưu.</w:t>
       </w:r>
       <w:r>
         <w:t xml:space="preserve"> Nội dung message có dạng byte.</w:t>
@@ -3608,9 +5917,11 @@
       <w:pPr>
         <w:pStyle w:val="Heading3"/>
       </w:pPr>
+      <w:bookmarkStart w:id="22" w:name="_Toc38402360"/>
       <w:r>
         <w:t>Nhận message</w:t>
       </w:r>
+      <w:bookmarkEnd w:id="22"/>
     </w:p>
     <w:p>
       <w:pPr>
@@ -3640,6 +5951,7 @@
           <w:noProof/>
           <w:lang w:val="vi-VN" w:eastAsia="vi-VN"/>
         </w:rPr>
+        <w:lastRenderedPageBreak/>
         <w:drawing>
           <wp:anchor distT="0" distB="0" distL="114300" distR="114300" simplePos="0" relativeHeight="251663360" behindDoc="0" locked="0" layoutInCell="1" allowOverlap="1" wp14:anchorId="0D8D31ED" wp14:editId="6D0F8AF6">
             <wp:simplePos x="0" y="0"/>
@@ -3664,7 +5976,7 @@
                     <pic:cNvPicPr/>
                   </pic:nvPicPr>
                   <pic:blipFill rotWithShape="1">
-                    <a:blip r:embed="rId11" cstate="print">
+                    <a:blip r:embed="rId15" cstate="print">
                       <a:extLst>
                         <a:ext uri="{28A0092B-C50C-407E-A947-70E740481C1C}">
                           <a14:useLocalDpi xmlns:a14="http://schemas.microsoft.com/office/drawing/2010/main" val="0"/>
@@ -3777,29 +6089,32 @@
         </w:numPr>
       </w:pPr>
       <w:r>
+        <w:t xml:space="preserve">Chúng ta cũng vẫn khởi tạo kết nối tới </w:t>
+      </w:r>
+      <w:r>
+        <w:t>RabbitMQ, Channel và hàng đợi filmQueue như ở sender</w:t>
+      </w:r>
+      <w:r>
+        <w:t xml:space="preserve"> (từ dòng 27 </w:t>
+      </w:r>
+      <w:r>
+        <w:t>–</w:t>
+      </w:r>
+      <w:r>
+        <w:t xml:space="preserve"> 32</w:t>
+      </w:r>
+      <w:r>
+        <w:t>)</w:t>
+      </w:r>
+      <w:r>
+        <w:t>.</w:t>
+      </w:r>
+      <w:r>
+        <w:t xml:space="preserve"> Lưu ý là hàng đợi cũng được khai báo ở đây, </w:t>
+      </w:r>
+      <w:r>
         <w:lastRenderedPageBreak/>
-        <w:t xml:space="preserve">Chúng ta cũng vẫn khởi tạo kết nối tới </w:t>
-      </w:r>
-      <w:r>
-        <w:t>RabbitMQ, Channel và hàng đợi filmQueue như ở sender</w:t>
-      </w:r>
-      <w:r>
-        <w:t xml:space="preserve"> (từ dòng 27 </w:t>
-      </w:r>
-      <w:r>
-        <w:t>–</w:t>
-      </w:r>
-      <w:r>
-        <w:t xml:space="preserve"> 32</w:t>
-      </w:r>
-      <w:r>
-        <w:t>)</w:t>
-      </w:r>
-      <w:r>
-        <w:t>.</w:t>
-      </w:r>
-      <w:r>
-        <w:t xml:space="preserve"> Lưu ý là hàng đợi cũng được khai báo ở đây, vì trường hợp xảy ra nếu receiver chạy trước khi sender thì chúng ta cần chắc chắn là có thể lấy được message từ đó.</w:t>
+        <w:t>vì trường hợp xảy ra nếu receiver chạy trước khi sender thì chúng ta cần chắc chắn là có thể lấy được message từ đó.</w:t>
       </w:r>
     </w:p>
     <w:p>
@@ -3860,9 +6175,11 @@
       <w:pPr>
         <w:pStyle w:val="Heading3"/>
       </w:pPr>
+      <w:bookmarkStart w:id="23" w:name="_Toc38402361"/>
       <w:r>
         <w:t>Kết quả</w:t>
       </w:r>
+      <w:bookmarkEnd w:id="23"/>
     </w:p>
     <w:p>
       <w:pPr>
@@ -3879,7 +6196,7 @@
     <w:p>
       <w:pPr>
         <w:pStyle w:val="ListParagraph"/>
-        <w:ind w:left="2520"/>
+        <w:ind w:left="2160"/>
       </w:pPr>
       <w:r>
         <w:rPr>
@@ -3902,7 +6219,7 @@
                     <pic:cNvPicPr/>
                   </pic:nvPicPr>
                   <pic:blipFill rotWithShape="1">
-                    <a:blip r:embed="rId12">
+                    <a:blip r:embed="rId16">
                       <a:extLst>
                         <a:ext uri="{28A0092B-C50C-407E-A947-70E740481C1C}">
                           <a14:useLocalDpi xmlns:a14="http://schemas.microsoft.com/office/drawing/2010/main" val="0"/>
@@ -3950,7 +6267,7 @@
     </w:p>
     <w:p>
       <w:pPr>
-        <w:ind w:left="2520"/>
+        <w:ind w:left="2160"/>
       </w:pPr>
       <w:r>
         <w:rPr>
@@ -3974,7 +6291,7 @@
                     <pic:cNvPicPr/>
                   </pic:nvPicPr>
                   <pic:blipFill>
-                    <a:blip r:embed="rId13">
+                    <a:blip r:embed="rId17">
                       <a:extLst>
                         <a:ext uri="{28A0092B-C50C-407E-A947-70E740481C1C}">
                           <a14:useLocalDpi xmlns:a14="http://schemas.microsoft.com/office/drawing/2010/main" val="0"/>
@@ -4165,18 +6482,22 @@
       <w:pPr>
         <w:pStyle w:val="Heading2"/>
       </w:pPr>
+      <w:bookmarkStart w:id="24" w:name="_Toc38402362"/>
       <w:r>
         <w:lastRenderedPageBreak/>
         <w:t>Direct Exchange</w:t>
       </w:r>
+      <w:bookmarkEnd w:id="24"/>
     </w:p>
     <w:p>
       <w:pPr>
         <w:pStyle w:val="Heading3"/>
       </w:pPr>
+      <w:bookmarkStart w:id="25" w:name="_Toc38402363"/>
       <w:r>
         <w:t>Gửi message</w:t>
       </w:r>
+      <w:bookmarkEnd w:id="25"/>
     </w:p>
     <w:p>
       <w:pPr>
@@ -4240,7 +6561,7 @@
                     <pic:cNvPicPr/>
                   </pic:nvPicPr>
                   <pic:blipFill rotWithShape="1">
-                    <a:blip r:embed="rId14" cstate="print">
+                    <a:blip r:embed="rId18" cstate="print">
                       <a:extLst>
                         <a:ext uri="{28A0092B-C50C-407E-A947-70E740481C1C}">
                           <a14:useLocalDpi xmlns:a14="http://schemas.microsoft.com/office/drawing/2010/main" val="0"/>
@@ -4388,9 +6709,11 @@
       <w:pPr>
         <w:pStyle w:val="Heading3"/>
       </w:pPr>
+      <w:bookmarkStart w:id="26" w:name="_Toc38402364"/>
       <w:r>
         <w:t>Nhận message</w:t>
       </w:r>
+      <w:bookmarkEnd w:id="26"/>
     </w:p>
     <w:p>
       <w:pPr>
@@ -4447,7 +6770,7 @@
                     <pic:cNvPicPr/>
                   </pic:nvPicPr>
                   <pic:blipFill rotWithShape="1">
-                    <a:blip r:embed="rId15" cstate="print">
+                    <a:blip r:embed="rId19" cstate="print">
                       <a:extLst>
                         <a:ext uri="{28A0092B-C50C-407E-A947-70E740481C1C}">
                           <a14:useLocalDpi xmlns:a14="http://schemas.microsoft.com/office/drawing/2010/main" val="0"/>
@@ -4564,9 +6887,11 @@
       <w:pPr>
         <w:pStyle w:val="Heading3"/>
       </w:pPr>
+      <w:bookmarkStart w:id="27" w:name="_Toc38402365"/>
       <w:r>
         <w:t>Kết quả</w:t>
       </w:r>
+      <w:bookmarkEnd w:id="27"/>
     </w:p>
     <w:p>
       <w:pPr>
@@ -4588,7 +6913,7 @@
     </w:p>
     <w:p>
       <w:pPr>
-        <w:ind w:left="2520"/>
+        <w:ind w:left="1440"/>
       </w:pPr>
       <w:r>
         <w:rPr>
@@ -4612,7 +6937,7 @@
                     <pic:cNvPicPr/>
                   </pic:nvPicPr>
                   <pic:blipFill>
-                    <a:blip r:embed="rId16">
+                    <a:blip r:embed="rId20">
                       <a:extLst>
                         <a:ext uri="{28A0092B-C50C-407E-A947-70E740481C1C}">
                           <a14:useLocalDpi xmlns:a14="http://schemas.microsoft.com/office/drawing/2010/main" val="0"/>
@@ -4671,7 +6996,7 @@
     </w:p>
     <w:p>
       <w:pPr>
-        <w:ind w:left="2520"/>
+        <w:ind w:left="1440"/>
       </w:pPr>
       <w:r>
         <w:rPr>
@@ -4694,7 +7019,7 @@
                     <pic:cNvPicPr/>
                   </pic:nvPicPr>
                   <pic:blipFill>
-                    <a:blip r:embed="rId17">
+                    <a:blip r:embed="rId21">
                       <a:extLst>
                         <a:ext uri="{28A0092B-C50C-407E-A947-70E740481C1C}">
                           <a14:useLocalDpi xmlns:a14="http://schemas.microsoft.com/office/drawing/2010/main" val="0"/>
@@ -4753,10 +7078,9 @@
       <w:r>
         <w:t xml:space="preserve"> </w:t>
       </w:r>
-      <w:bookmarkStart w:id="0" w:name="_GoBack"/>
-      <w:bookmarkEnd w:id="0"/>
     </w:p>
     <w:sectPr>
+      <w:footerReference w:type="default" r:id="rId22"/>
       <w:pgSz w:w="12240" w:h="15840"/>
       <w:pgMar w:top="1440" w:right="1440" w:bottom="1440" w:left="1440" w:header="720" w:footer="720" w:gutter="0"/>
       <w:pgNumType w:start="0"/>
@@ -4768,6 +7092,109 @@
 </w:document>
 </file>
 
+<file path=word/endnotes.xml><?xml version="1.0" encoding="utf-8"?>
+<w:endnotes xmlns:wpc="http://schemas.microsoft.com/office/word/2010/wordprocessingCanvas" xmlns:cx="http://schemas.microsoft.com/office/drawing/2014/chartex" xmlns:cx1="http://schemas.microsoft.com/office/drawing/2015/9/8/chartex" xmlns:mc="http://schemas.openxmlformats.org/markup-compatibility/2006" xmlns:o="urn:schemas-microsoft-com:office:office" xmlns:r="http://schemas.openxmlformats.org/officeDocument/2006/relationships" xmlns:m="http://schemas.openxmlformats.org/officeDocument/2006/math" xmlns:v="urn:schemas-microsoft-com:vml" xmlns:wp14="http://schemas.microsoft.com/office/word/2010/wordprocessingDrawing" xmlns:wp="http://schemas.openxmlformats.org/drawingml/2006/wordprocessingDrawing" xmlns:w10="urn:schemas-microsoft-com:office:word" xmlns:w="http://schemas.openxmlformats.org/wordprocessingml/2006/main" xmlns:w14="http://schemas.microsoft.com/office/word/2010/wordml" xmlns:w15="http://schemas.microsoft.com/office/word/2012/wordml" xmlns:w16se="http://schemas.microsoft.com/office/word/2015/wordml/symex" xmlns:wpg="http://schemas.microsoft.com/office/word/2010/wordprocessingGroup" xmlns:wpi="http://schemas.microsoft.com/office/word/2010/wordprocessingInk" xmlns:wne="http://schemas.microsoft.com/office/word/2006/wordml" xmlns:wps="http://schemas.microsoft.com/office/word/2010/wordprocessingShape" mc:Ignorable="w14 w15 w16se wp14">
+  <w:endnote w:type="separator" w:id="-1">
+    <w:p>
+      <w:pPr>
+        <w:spacing w:after="0" w:line="240" w:lineRule="auto"/>
+      </w:pPr>
+      <w:r>
+        <w:separator/>
+      </w:r>
+    </w:p>
+  </w:endnote>
+  <w:endnote w:type="continuationSeparator" w:id="0">
+    <w:p>
+      <w:pPr>
+        <w:spacing w:after="0" w:line="240" w:lineRule="auto"/>
+      </w:pPr>
+      <w:r>
+        <w:continuationSeparator/>
+      </w:r>
+    </w:p>
+  </w:endnote>
+</w:endnotes>
+</file>
+
+<file path=word/footer1.xml><?xml version="1.0" encoding="utf-8"?>
+<w:ftr xmlns:wpc="http://schemas.microsoft.com/office/word/2010/wordprocessingCanvas" xmlns:cx="http://schemas.microsoft.com/office/drawing/2014/chartex" xmlns:cx1="http://schemas.microsoft.com/office/drawing/2015/9/8/chartex" xmlns:mc="http://schemas.openxmlformats.org/markup-compatibility/2006" xmlns:o="urn:schemas-microsoft-com:office:office" xmlns:r="http://schemas.openxmlformats.org/officeDocument/2006/relationships" xmlns:m="http://schemas.openxmlformats.org/officeDocument/2006/math" xmlns:v="urn:schemas-microsoft-com:vml" xmlns:wp14="http://schemas.microsoft.com/office/word/2010/wordprocessingDrawing" xmlns:wp="http://schemas.openxmlformats.org/drawingml/2006/wordprocessingDrawing" xmlns:w10="urn:schemas-microsoft-com:office:word" xmlns:w="http://schemas.openxmlformats.org/wordprocessingml/2006/main" xmlns:w14="http://schemas.microsoft.com/office/word/2010/wordml" xmlns:w15="http://schemas.microsoft.com/office/word/2012/wordml" xmlns:w16se="http://schemas.microsoft.com/office/word/2015/wordml/symex" xmlns:wpg="http://schemas.microsoft.com/office/word/2010/wordprocessingGroup" xmlns:wpi="http://schemas.microsoft.com/office/word/2010/wordprocessingInk" xmlns:wne="http://schemas.microsoft.com/office/word/2006/wordml" xmlns:wps="http://schemas.microsoft.com/office/word/2010/wordprocessingShape" mc:Ignorable="w14 w15 w16se wp14">
+  <w:sdt>
+    <w:sdtPr>
+      <w:id w:val="1741372514"/>
+      <w:docPartObj>
+        <w:docPartGallery w:val="Page Numbers (Bottom of Page)"/>
+        <w:docPartUnique/>
+      </w:docPartObj>
+    </w:sdtPr>
+    <w:sdtEndPr>
+      <w:rPr>
+        <w:noProof/>
+      </w:rPr>
+    </w:sdtEndPr>
+    <w:sdtContent>
+      <w:p>
+        <w:pPr>
+          <w:pStyle w:val="Footer"/>
+          <w:jc w:val="right"/>
+        </w:pPr>
+        <w:r>
+          <w:fldChar w:fldCharType="begin"/>
+        </w:r>
+        <w:r>
+          <w:instrText xml:space="preserve"> PAGE   \* MERGEFORMAT </w:instrText>
+        </w:r>
+        <w:r>
+          <w:fldChar w:fldCharType="separate"/>
+        </w:r>
+        <w:r>
+          <w:rPr>
+            <w:noProof/>
+          </w:rPr>
+          <w:t>18</w:t>
+        </w:r>
+        <w:r>
+          <w:rPr>
+            <w:noProof/>
+          </w:rPr>
+          <w:fldChar w:fldCharType="end"/>
+        </w:r>
+      </w:p>
+    </w:sdtContent>
+  </w:sdt>
+  <w:p>
+    <w:pPr>
+      <w:pStyle w:val="Footer"/>
+    </w:pPr>
+  </w:p>
+</w:ftr>
+</file>
+
+<file path=word/footnotes.xml><?xml version="1.0" encoding="utf-8"?>
+<w:footnotes xmlns:wpc="http://schemas.microsoft.com/office/word/2010/wordprocessingCanvas" xmlns:cx="http://schemas.microsoft.com/office/drawing/2014/chartex" xmlns:cx1="http://schemas.microsoft.com/office/drawing/2015/9/8/chartex" xmlns:mc="http://schemas.openxmlformats.org/markup-compatibility/2006" xmlns:o="urn:schemas-microsoft-com:office:office" xmlns:r="http://schemas.openxmlformats.org/officeDocument/2006/relationships" xmlns:m="http://schemas.openxmlformats.org/officeDocument/2006/math" xmlns:v="urn:schemas-microsoft-com:vml" xmlns:wp14="http://schemas.microsoft.com/office/word/2010/wordprocessingDrawing" xmlns:wp="http://schemas.openxmlformats.org/drawingml/2006/wordprocessingDrawing" xmlns:w10="urn:schemas-microsoft-com:office:word" xmlns:w="http://schemas.openxmlformats.org/wordprocessingml/2006/main" xmlns:w14="http://schemas.microsoft.com/office/word/2010/wordml" xmlns:w15="http://schemas.microsoft.com/office/word/2012/wordml" xmlns:w16se="http://schemas.microsoft.com/office/word/2015/wordml/symex" xmlns:wpg="http://schemas.microsoft.com/office/word/2010/wordprocessingGroup" xmlns:wpi="http://schemas.microsoft.com/office/word/2010/wordprocessingInk" xmlns:wne="http://schemas.microsoft.com/office/word/2006/wordml" xmlns:wps="http://schemas.microsoft.com/office/word/2010/wordprocessingShape" mc:Ignorable="w14 w15 w16se wp14">
+  <w:footnote w:type="separator" w:id="-1">
+    <w:p>
+      <w:pPr>
+        <w:spacing w:after="0" w:line="240" w:lineRule="auto"/>
+      </w:pPr>
+      <w:r>
+        <w:separator/>
+      </w:r>
+    </w:p>
+  </w:footnote>
+  <w:footnote w:type="continuationSeparator" w:id="0">
+    <w:p>
+      <w:pPr>
+        <w:spacing w:after="0" w:line="240" w:lineRule="auto"/>
+      </w:pPr>
+      <w:r>
+        <w:continuationSeparator/>
+      </w:r>
+    </w:p>
+  </w:footnote>
+</w:footnotes>
+</file>
+
 <file path=word/numbering.xml><?xml version="1.0" encoding="utf-8"?>
 <w:numbering xmlns:wpc="http://schemas.microsoft.com/office/word/2010/wordprocessingCanvas" xmlns:cx="http://schemas.microsoft.com/office/drawing/2014/chartex" xmlns:cx1="http://schemas.microsoft.com/office/drawing/2015/9/8/chartex" xmlns:mc="http://schemas.openxmlformats.org/markup-compatibility/2006" xmlns:o="urn:schemas-microsoft-com:office:office" xmlns:r="http://schemas.openxmlformats.org/officeDocument/2006/relationships" xmlns:m="http://schemas.openxmlformats.org/officeDocument/2006/math" xmlns:v="urn:schemas-microsoft-com:vml" xmlns:wp14="http://schemas.microsoft.com/office/word/2010/wordprocessingDrawing" xmlns:wp="http://schemas.openxmlformats.org/drawingml/2006/wordprocessingDrawing" xmlns:w10="urn:schemas-microsoft-com:office:word" xmlns:w="http://schemas.openxmlformats.org/wordprocessingml/2006/main" xmlns:w14="http://schemas.microsoft.com/office/word/2010/wordml" xmlns:w15="http://schemas.microsoft.com/office/word/2012/wordml" xmlns:w16se="http://schemas.microsoft.com/office/word/2015/wordml/symex" xmlns:wpg="http://schemas.microsoft.com/office/word/2010/wordprocessingGroup" xmlns:wpi="http://schemas.microsoft.com/office/word/2010/wordprocessingInk" xmlns:wne="http://schemas.microsoft.com/office/word/2006/wordml" xmlns:wps="http://schemas.microsoft.com/office/word/2010/wordprocessingShape" mc:Ignorable="w14 w15 w16se wp14">
   <w:abstractNum w:abstractNumId="0" w15:restartNumberingAfterBreak="0">
@@ -5592,6 +8019,119 @@
     </w:lvl>
   </w:abstractNum>
   <w:abstractNum w:abstractNumId="7" w15:restartNumberingAfterBreak="0">
+    <w:nsid w:val="1EFE2A59"/>
+    <w:multiLevelType w:val="hybridMultilevel"/>
+    <w:tmpl w:val="99B64A0C"/>
+    <w:lvl w:ilvl="0" w:tplc="D8DAA900">
+      <w:start w:val="1"/>
+      <w:numFmt w:val="bullet"/>
+      <w:lvlText w:val=""/>
+      <w:lvlJc w:val="left"/>
+      <w:pPr>
+        <w:ind w:left="1800" w:hanging="360"/>
+      </w:pPr>
+      <w:rPr>
+        <w:rFonts w:ascii="Symbol" w:hAnsi="Symbol" w:hint="default"/>
+      </w:rPr>
+    </w:lvl>
+    <w:lvl w:ilvl="1" w:tplc="042A0003" w:tentative="1">
+      <w:start w:val="1"/>
+      <w:numFmt w:val="bullet"/>
+      <w:lvlText w:val="o"/>
+      <w:lvlJc w:val="left"/>
+      <w:pPr>
+        <w:ind w:left="2520" w:hanging="360"/>
+      </w:pPr>
+      <w:rPr>
+        <w:rFonts w:ascii="Courier New" w:hAnsi="Courier New" w:cs="Courier New" w:hint="default"/>
+      </w:rPr>
+    </w:lvl>
+    <w:lvl w:ilvl="2" w:tplc="042A0005" w:tentative="1">
+      <w:start w:val="1"/>
+      <w:numFmt w:val="bullet"/>
+      <w:lvlText w:val=""/>
+      <w:lvlJc w:val="left"/>
+      <w:pPr>
+        <w:ind w:left="3240" w:hanging="360"/>
+      </w:pPr>
+      <w:rPr>
+        <w:rFonts w:ascii="Wingdings" w:hAnsi="Wingdings" w:hint="default"/>
+      </w:rPr>
+    </w:lvl>
+    <w:lvl w:ilvl="3" w:tplc="042A0001" w:tentative="1">
+      <w:start w:val="1"/>
+      <w:numFmt w:val="bullet"/>
+      <w:lvlText w:val=""/>
+      <w:lvlJc w:val="left"/>
+      <w:pPr>
+        <w:ind w:left="3960" w:hanging="360"/>
+      </w:pPr>
+      <w:rPr>
+        <w:rFonts w:ascii="Symbol" w:hAnsi="Symbol" w:hint="default"/>
+      </w:rPr>
+    </w:lvl>
+    <w:lvl w:ilvl="4" w:tplc="042A0003" w:tentative="1">
+      <w:start w:val="1"/>
+      <w:numFmt w:val="bullet"/>
+      <w:lvlText w:val="o"/>
+      <w:lvlJc w:val="left"/>
+      <w:pPr>
+        <w:ind w:left="4680" w:hanging="360"/>
+      </w:pPr>
+      <w:rPr>
+        <w:rFonts w:ascii="Courier New" w:hAnsi="Courier New" w:cs="Courier New" w:hint="default"/>
+      </w:rPr>
+    </w:lvl>
+    <w:lvl w:ilvl="5" w:tplc="042A0005" w:tentative="1">
+      <w:start w:val="1"/>
+      <w:numFmt w:val="bullet"/>
+      <w:lvlText w:val=""/>
+      <w:lvlJc w:val="left"/>
+      <w:pPr>
+        <w:ind w:left="5400" w:hanging="360"/>
+      </w:pPr>
+      <w:rPr>
+        <w:rFonts w:ascii="Wingdings" w:hAnsi="Wingdings" w:hint="default"/>
+      </w:rPr>
+    </w:lvl>
+    <w:lvl w:ilvl="6" w:tplc="042A0001" w:tentative="1">
+      <w:start w:val="1"/>
+      <w:numFmt w:val="bullet"/>
+      <w:lvlText w:val=""/>
+      <w:lvlJc w:val="left"/>
+      <w:pPr>
+        <w:ind w:left="6120" w:hanging="360"/>
+      </w:pPr>
+      <w:rPr>
+        <w:rFonts w:ascii="Symbol" w:hAnsi="Symbol" w:hint="default"/>
+      </w:rPr>
+    </w:lvl>
+    <w:lvl w:ilvl="7" w:tplc="042A0003" w:tentative="1">
+      <w:start w:val="1"/>
+      <w:numFmt w:val="bullet"/>
+      <w:lvlText w:val="o"/>
+      <w:lvlJc w:val="left"/>
+      <w:pPr>
+        <w:ind w:left="6840" w:hanging="360"/>
+      </w:pPr>
+      <w:rPr>
+        <w:rFonts w:ascii="Courier New" w:hAnsi="Courier New" w:cs="Courier New" w:hint="default"/>
+      </w:rPr>
+    </w:lvl>
+    <w:lvl w:ilvl="8" w:tplc="042A0005" w:tentative="1">
+      <w:start w:val="1"/>
+      <w:numFmt w:val="bullet"/>
+      <w:lvlText w:val=""/>
+      <w:lvlJc w:val="left"/>
+      <w:pPr>
+        <w:ind w:left="7560" w:hanging="360"/>
+      </w:pPr>
+      <w:rPr>
+        <w:rFonts w:ascii="Wingdings" w:hAnsi="Wingdings" w:hint="default"/>
+      </w:rPr>
+    </w:lvl>
+  </w:abstractNum>
+  <w:abstractNum w:abstractNumId="8" w15:restartNumberingAfterBreak="0">
     <w:nsid w:val="1F437B8C"/>
     <w:multiLevelType w:val="hybridMultilevel"/>
     <w:tmpl w:val="03645A76"/>
@@ -5704,7 +8244,7 @@
       </w:rPr>
     </w:lvl>
   </w:abstractNum>
-  <w:abstractNum w:abstractNumId="8" w15:restartNumberingAfterBreak="0">
+  <w:abstractNum w:abstractNumId="9" w15:restartNumberingAfterBreak="0">
     <w:nsid w:val="21BA10AD"/>
     <w:multiLevelType w:val="hybridMultilevel"/>
     <w:tmpl w:val="8ECCAC5A"/>
@@ -5817,7 +8357,7 @@
       </w:rPr>
     </w:lvl>
   </w:abstractNum>
-  <w:abstractNum w:abstractNumId="9" w15:restartNumberingAfterBreak="0">
+  <w:abstractNum w:abstractNumId="10" w15:restartNumberingAfterBreak="0">
     <w:nsid w:val="21DD54A6"/>
     <w:multiLevelType w:val="hybridMultilevel"/>
     <w:tmpl w:val="4B207DBA"/>
@@ -5903,7 +8443,7 @@
       </w:pPr>
     </w:lvl>
   </w:abstractNum>
-  <w:abstractNum w:abstractNumId="10" w15:restartNumberingAfterBreak="0">
+  <w:abstractNum w:abstractNumId="11" w15:restartNumberingAfterBreak="0">
     <w:nsid w:val="27941DD4"/>
     <w:multiLevelType w:val="hybridMultilevel"/>
     <w:tmpl w:val="1E9EE17A"/>
@@ -5913,7 +8453,7 @@
       <w:lvlText w:val=""/>
       <w:lvlJc w:val="left"/>
       <w:pPr>
-        <w:ind w:left="1440" w:hanging="360"/>
+        <w:ind w:left="1800" w:hanging="360"/>
       </w:pPr>
       <w:rPr>
         <w:rFonts w:ascii="Symbol" w:hAnsi="Symbol" w:hint="default"/>
@@ -5925,7 +8465,7 @@
       <w:lvlText w:val="o"/>
       <w:lvlJc w:val="left"/>
       <w:pPr>
-        <w:ind w:left="2160" w:hanging="360"/>
+        <w:ind w:left="2520" w:hanging="360"/>
       </w:pPr>
       <w:rPr>
         <w:rFonts w:ascii="Courier New" w:hAnsi="Courier New" w:cs="Courier New" w:hint="default"/>
@@ -5937,7 +8477,7 @@
       <w:lvlText w:val=""/>
       <w:lvlJc w:val="left"/>
       <w:pPr>
-        <w:ind w:left="2880" w:hanging="360"/>
+        <w:ind w:left="3240" w:hanging="360"/>
       </w:pPr>
       <w:rPr>
         <w:rFonts w:ascii="Wingdings" w:hAnsi="Wingdings" w:hint="default"/>
@@ -5949,7 +8489,7 @@
       <w:lvlText w:val=""/>
       <w:lvlJc w:val="left"/>
       <w:pPr>
-        <w:ind w:left="3600" w:hanging="360"/>
+        <w:ind w:left="3960" w:hanging="360"/>
       </w:pPr>
       <w:rPr>
         <w:rFonts w:ascii="Symbol" w:hAnsi="Symbol" w:hint="default"/>
@@ -5961,7 +8501,7 @@
       <w:lvlText w:val="o"/>
       <w:lvlJc w:val="left"/>
       <w:pPr>
-        <w:ind w:left="4320" w:hanging="360"/>
+        <w:ind w:left="4680" w:hanging="360"/>
       </w:pPr>
       <w:rPr>
         <w:rFonts w:ascii="Courier New" w:hAnsi="Courier New" w:cs="Courier New" w:hint="default"/>
@@ -5973,7 +8513,7 @@
       <w:lvlText w:val=""/>
       <w:lvlJc w:val="left"/>
       <w:pPr>
-        <w:ind w:left="5040" w:hanging="360"/>
+        <w:ind w:left="5400" w:hanging="360"/>
       </w:pPr>
       <w:rPr>
         <w:rFonts w:ascii="Wingdings" w:hAnsi="Wingdings" w:hint="default"/>
@@ -5985,7 +8525,7 @@
       <w:lvlText w:val=""/>
       <w:lvlJc w:val="left"/>
       <w:pPr>
-        <w:ind w:left="5760" w:hanging="360"/>
+        <w:ind w:left="6120" w:hanging="360"/>
       </w:pPr>
       <w:rPr>
         <w:rFonts w:ascii="Symbol" w:hAnsi="Symbol" w:hint="default"/>
@@ -5997,7 +8537,7 @@
       <w:lvlText w:val="o"/>
       <w:lvlJc w:val="left"/>
       <w:pPr>
-        <w:ind w:left="6480" w:hanging="360"/>
+        <w:ind w:left="6840" w:hanging="360"/>
       </w:pPr>
       <w:rPr>
         <w:rFonts w:ascii="Courier New" w:hAnsi="Courier New" w:cs="Courier New" w:hint="default"/>
@@ -6009,14 +8549,14 @@
       <w:lvlText w:val=""/>
       <w:lvlJc w:val="left"/>
       <w:pPr>
-        <w:ind w:left="7200" w:hanging="360"/>
+        <w:ind w:left="7560" w:hanging="360"/>
       </w:pPr>
       <w:rPr>
         <w:rFonts w:ascii="Wingdings" w:hAnsi="Wingdings" w:hint="default"/>
       </w:rPr>
     </w:lvl>
   </w:abstractNum>
-  <w:abstractNum w:abstractNumId="11" w15:restartNumberingAfterBreak="0">
+  <w:abstractNum w:abstractNumId="12" w15:restartNumberingAfterBreak="0">
     <w:nsid w:val="2B161B55"/>
     <w:multiLevelType w:val="hybridMultilevel"/>
     <w:tmpl w:val="02387084"/>
@@ -6129,7 +8669,7 @@
       </w:rPr>
     </w:lvl>
   </w:abstractNum>
-  <w:abstractNum w:abstractNumId="12" w15:restartNumberingAfterBreak="0">
+  <w:abstractNum w:abstractNumId="13" w15:restartNumberingAfterBreak="0">
     <w:nsid w:val="31F82DD8"/>
     <w:multiLevelType w:val="hybridMultilevel"/>
     <w:tmpl w:val="E8E2DA4C"/>
@@ -6242,7 +8782,120 @@
       </w:rPr>
     </w:lvl>
   </w:abstractNum>
-  <w:abstractNum w:abstractNumId="13" w15:restartNumberingAfterBreak="0">
+  <w:abstractNum w:abstractNumId="14" w15:restartNumberingAfterBreak="0">
+    <w:nsid w:val="3AC313EC"/>
+    <w:multiLevelType w:val="hybridMultilevel"/>
+    <w:tmpl w:val="EAC8977A"/>
+    <w:lvl w:ilvl="0" w:tplc="D8DAA900">
+      <w:start w:val="1"/>
+      <w:numFmt w:val="bullet"/>
+      <w:lvlText w:val=""/>
+      <w:lvlJc w:val="left"/>
+      <w:pPr>
+        <w:ind w:left="1080" w:hanging="360"/>
+      </w:pPr>
+      <w:rPr>
+        <w:rFonts w:ascii="Symbol" w:hAnsi="Symbol" w:hint="default"/>
+      </w:rPr>
+    </w:lvl>
+    <w:lvl w:ilvl="1" w:tplc="728261C8">
+      <w:start w:val="1"/>
+      <w:numFmt w:val="bullet"/>
+      <w:lvlText w:val=""/>
+      <w:lvlJc w:val="left"/>
+      <w:pPr>
+        <w:ind w:left="1800" w:hanging="360"/>
+      </w:pPr>
+      <w:rPr>
+        <w:rFonts w:ascii="Symbol" w:hAnsi="Symbol" w:hint="default"/>
+      </w:rPr>
+    </w:lvl>
+    <w:lvl w:ilvl="2" w:tplc="04090009">
+      <w:start w:val="1"/>
+      <w:numFmt w:val="bullet"/>
+      <w:lvlText w:val=""/>
+      <w:lvlJc w:val="left"/>
+      <w:pPr>
+        <w:ind w:left="2520" w:hanging="360"/>
+      </w:pPr>
+      <w:rPr>
+        <w:rFonts w:ascii="Wingdings" w:hAnsi="Wingdings" w:hint="default"/>
+      </w:rPr>
+    </w:lvl>
+    <w:lvl w:ilvl="3" w:tplc="042A0001" w:tentative="1">
+      <w:start w:val="1"/>
+      <w:numFmt w:val="bullet"/>
+      <w:lvlText w:val=""/>
+      <w:lvlJc w:val="left"/>
+      <w:pPr>
+        <w:ind w:left="3240" w:hanging="360"/>
+      </w:pPr>
+      <w:rPr>
+        <w:rFonts w:ascii="Symbol" w:hAnsi="Symbol" w:hint="default"/>
+      </w:rPr>
+    </w:lvl>
+    <w:lvl w:ilvl="4" w:tplc="042A0003" w:tentative="1">
+      <w:start w:val="1"/>
+      <w:numFmt w:val="bullet"/>
+      <w:lvlText w:val="o"/>
+      <w:lvlJc w:val="left"/>
+      <w:pPr>
+        <w:ind w:left="3960" w:hanging="360"/>
+      </w:pPr>
+      <w:rPr>
+        <w:rFonts w:ascii="Courier New" w:hAnsi="Courier New" w:cs="Courier New" w:hint="default"/>
+      </w:rPr>
+    </w:lvl>
+    <w:lvl w:ilvl="5" w:tplc="042A0005" w:tentative="1">
+      <w:start w:val="1"/>
+      <w:numFmt w:val="bullet"/>
+      <w:lvlText w:val=""/>
+      <w:lvlJc w:val="left"/>
+      <w:pPr>
+        <w:ind w:left="4680" w:hanging="360"/>
+      </w:pPr>
+      <w:rPr>
+        <w:rFonts w:ascii="Wingdings" w:hAnsi="Wingdings" w:hint="default"/>
+      </w:rPr>
+    </w:lvl>
+    <w:lvl w:ilvl="6" w:tplc="042A0001" w:tentative="1">
+      <w:start w:val="1"/>
+      <w:numFmt w:val="bullet"/>
+      <w:lvlText w:val=""/>
+      <w:lvlJc w:val="left"/>
+      <w:pPr>
+        <w:ind w:left="5400" w:hanging="360"/>
+      </w:pPr>
+      <w:rPr>
+        <w:rFonts w:ascii="Symbol" w:hAnsi="Symbol" w:hint="default"/>
+      </w:rPr>
+    </w:lvl>
+    <w:lvl w:ilvl="7" w:tplc="042A0003" w:tentative="1">
+      <w:start w:val="1"/>
+      <w:numFmt w:val="bullet"/>
+      <w:lvlText w:val="o"/>
+      <w:lvlJc w:val="left"/>
+      <w:pPr>
+        <w:ind w:left="6120" w:hanging="360"/>
+      </w:pPr>
+      <w:rPr>
+        <w:rFonts w:ascii="Courier New" w:hAnsi="Courier New" w:cs="Courier New" w:hint="default"/>
+      </w:rPr>
+    </w:lvl>
+    <w:lvl w:ilvl="8" w:tplc="042A0005" w:tentative="1">
+      <w:start w:val="1"/>
+      <w:numFmt w:val="bullet"/>
+      <w:lvlText w:val=""/>
+      <w:lvlJc w:val="left"/>
+      <w:pPr>
+        <w:ind w:left="6840" w:hanging="360"/>
+      </w:pPr>
+      <w:rPr>
+        <w:rFonts w:ascii="Wingdings" w:hAnsi="Wingdings" w:hint="default"/>
+      </w:rPr>
+    </w:lvl>
+  </w:abstractNum>
+  <w:abstractNum w:abstractNumId="15" w15:restartNumberingAfterBreak="0">
     <w:nsid w:val="3AFE626C"/>
     <w:multiLevelType w:val="hybridMultilevel"/>
     <w:tmpl w:val="ABA0AC06"/>
@@ -6355,7 +9008,7 @@
       </w:rPr>
     </w:lvl>
   </w:abstractNum>
-  <w:abstractNum w:abstractNumId="14" w15:restartNumberingAfterBreak="0">
+  <w:abstractNum w:abstractNumId="16" w15:restartNumberingAfterBreak="0">
     <w:nsid w:val="3DE822E7"/>
     <w:multiLevelType w:val="hybridMultilevel"/>
     <w:tmpl w:val="48E03ACA"/>
@@ -6468,7 +9121,7 @@
       </w:rPr>
     </w:lvl>
   </w:abstractNum>
-  <w:abstractNum w:abstractNumId="15" w15:restartNumberingAfterBreak="0">
+  <w:abstractNum w:abstractNumId="17" w15:restartNumberingAfterBreak="0">
     <w:nsid w:val="418E391D"/>
     <w:multiLevelType w:val="hybridMultilevel"/>
     <w:tmpl w:val="9D683CAA"/>
@@ -6581,7 +9234,7 @@
       </w:rPr>
     </w:lvl>
   </w:abstractNum>
-  <w:abstractNum w:abstractNumId="16" w15:restartNumberingAfterBreak="0">
+  <w:abstractNum w:abstractNumId="18" w15:restartNumberingAfterBreak="0">
     <w:nsid w:val="46E46CA1"/>
     <w:multiLevelType w:val="hybridMultilevel"/>
     <w:tmpl w:val="48B81456"/>
@@ -6694,7 +9347,7 @@
       </w:rPr>
     </w:lvl>
   </w:abstractNum>
-  <w:abstractNum w:abstractNumId="17" w15:restartNumberingAfterBreak="0">
+  <w:abstractNum w:abstractNumId="19" w15:restartNumberingAfterBreak="0">
     <w:nsid w:val="4B937D78"/>
     <w:multiLevelType w:val="hybridMultilevel"/>
     <w:tmpl w:val="73CA7E38"/>
@@ -6807,7 +9460,7 @@
       </w:rPr>
     </w:lvl>
   </w:abstractNum>
-  <w:abstractNum w:abstractNumId="18" w15:restartNumberingAfterBreak="0">
+  <w:abstractNum w:abstractNumId="20" w15:restartNumberingAfterBreak="0">
     <w:nsid w:val="4DC5466A"/>
     <w:multiLevelType w:val="hybridMultilevel"/>
     <w:tmpl w:val="AC4A1C00"/>
@@ -6920,7 +9573,7 @@
       </w:rPr>
     </w:lvl>
   </w:abstractNum>
-  <w:abstractNum w:abstractNumId="19" w15:restartNumberingAfterBreak="0">
+  <w:abstractNum w:abstractNumId="21" w15:restartNumberingAfterBreak="0">
     <w:nsid w:val="56B8260A"/>
     <w:multiLevelType w:val="hybridMultilevel"/>
     <w:tmpl w:val="55B4397A"/>
@@ -7033,7 +9686,7 @@
       </w:rPr>
     </w:lvl>
   </w:abstractNum>
-  <w:abstractNum w:abstractNumId="20" w15:restartNumberingAfterBreak="0">
+  <w:abstractNum w:abstractNumId="22" w15:restartNumberingAfterBreak="0">
     <w:nsid w:val="57284EE5"/>
     <w:multiLevelType w:val="multilevel"/>
     <w:tmpl w:val="BAB41502"/>
@@ -7130,7 +9783,7 @@
       </w:pPr>
     </w:lvl>
   </w:abstractNum>
-  <w:abstractNum w:abstractNumId="21" w15:restartNumberingAfterBreak="0">
+  <w:abstractNum w:abstractNumId="23" w15:restartNumberingAfterBreak="0">
     <w:nsid w:val="594E3F16"/>
     <w:multiLevelType w:val="hybridMultilevel"/>
     <w:tmpl w:val="B73627F0"/>
@@ -7219,7 +9872,120 @@
       </w:pPr>
     </w:lvl>
   </w:abstractNum>
-  <w:abstractNum w:abstractNumId="22" w15:restartNumberingAfterBreak="0">
+  <w:abstractNum w:abstractNumId="24" w15:restartNumberingAfterBreak="0">
+    <w:nsid w:val="5ABE7F1E"/>
+    <w:multiLevelType w:val="hybridMultilevel"/>
+    <w:tmpl w:val="0354FB86"/>
+    <w:lvl w:ilvl="0" w:tplc="042A0001">
+      <w:start w:val="1"/>
+      <w:numFmt w:val="bullet"/>
+      <w:lvlText w:val=""/>
+      <w:lvlJc w:val="left"/>
+      <w:pPr>
+        <w:ind w:left="1080" w:hanging="360"/>
+      </w:pPr>
+      <w:rPr>
+        <w:rFonts w:ascii="Symbol" w:hAnsi="Symbol" w:hint="default"/>
+      </w:rPr>
+    </w:lvl>
+    <w:lvl w:ilvl="1" w:tplc="042A0003" w:tentative="1">
+      <w:start w:val="1"/>
+      <w:numFmt w:val="bullet"/>
+      <w:lvlText w:val="o"/>
+      <w:lvlJc w:val="left"/>
+      <w:pPr>
+        <w:ind w:left="1800" w:hanging="360"/>
+      </w:pPr>
+      <w:rPr>
+        <w:rFonts w:ascii="Courier New" w:hAnsi="Courier New" w:cs="Courier New" w:hint="default"/>
+      </w:rPr>
+    </w:lvl>
+    <w:lvl w:ilvl="2" w:tplc="042A0005" w:tentative="1">
+      <w:start w:val="1"/>
+      <w:numFmt w:val="bullet"/>
+      <w:lvlText w:val=""/>
+      <w:lvlJc w:val="left"/>
+      <w:pPr>
+        <w:ind w:left="2520" w:hanging="360"/>
+      </w:pPr>
+      <w:rPr>
+        <w:rFonts w:ascii="Wingdings" w:hAnsi="Wingdings" w:hint="default"/>
+      </w:rPr>
+    </w:lvl>
+    <w:lvl w:ilvl="3" w:tplc="042A0001" w:tentative="1">
+      <w:start w:val="1"/>
+      <w:numFmt w:val="bullet"/>
+      <w:lvlText w:val=""/>
+      <w:lvlJc w:val="left"/>
+      <w:pPr>
+        <w:ind w:left="3240" w:hanging="360"/>
+      </w:pPr>
+      <w:rPr>
+        <w:rFonts w:ascii="Symbol" w:hAnsi="Symbol" w:hint="default"/>
+      </w:rPr>
+    </w:lvl>
+    <w:lvl w:ilvl="4" w:tplc="042A0003" w:tentative="1">
+      <w:start w:val="1"/>
+      <w:numFmt w:val="bullet"/>
+      <w:lvlText w:val="o"/>
+      <w:lvlJc w:val="left"/>
+      <w:pPr>
+        <w:ind w:left="3960" w:hanging="360"/>
+      </w:pPr>
+      <w:rPr>
+        <w:rFonts w:ascii="Courier New" w:hAnsi="Courier New" w:cs="Courier New" w:hint="default"/>
+      </w:rPr>
+    </w:lvl>
+    <w:lvl w:ilvl="5" w:tplc="042A0005" w:tentative="1">
+      <w:start w:val="1"/>
+      <w:numFmt w:val="bullet"/>
+      <w:lvlText w:val=""/>
+      <w:lvlJc w:val="left"/>
+      <w:pPr>
+        <w:ind w:left="4680" w:hanging="360"/>
+      </w:pPr>
+      <w:rPr>
+        <w:rFonts w:ascii="Wingdings" w:hAnsi="Wingdings" w:hint="default"/>
+      </w:rPr>
+    </w:lvl>
+    <w:lvl w:ilvl="6" w:tplc="042A0001" w:tentative="1">
+      <w:start w:val="1"/>
+      <w:numFmt w:val="bullet"/>
+      <w:lvlText w:val=""/>
+      <w:lvlJc w:val="left"/>
+      <w:pPr>
+        <w:ind w:left="5400" w:hanging="360"/>
+      </w:pPr>
+      <w:rPr>
+        <w:rFonts w:ascii="Symbol" w:hAnsi="Symbol" w:hint="default"/>
+      </w:rPr>
+    </w:lvl>
+    <w:lvl w:ilvl="7" w:tplc="042A0003" w:tentative="1">
+      <w:start w:val="1"/>
+      <w:numFmt w:val="bullet"/>
+      <w:lvlText w:val="o"/>
+      <w:lvlJc w:val="left"/>
+      <w:pPr>
+        <w:ind w:left="6120" w:hanging="360"/>
+      </w:pPr>
+      <w:rPr>
+        <w:rFonts w:ascii="Courier New" w:hAnsi="Courier New" w:cs="Courier New" w:hint="default"/>
+      </w:rPr>
+    </w:lvl>
+    <w:lvl w:ilvl="8" w:tplc="042A0005" w:tentative="1">
+      <w:start w:val="1"/>
+      <w:numFmt w:val="bullet"/>
+      <w:lvlText w:val=""/>
+      <w:lvlJc w:val="left"/>
+      <w:pPr>
+        <w:ind w:left="6840" w:hanging="360"/>
+      </w:pPr>
+      <w:rPr>
+        <w:rFonts w:ascii="Wingdings" w:hAnsi="Wingdings" w:hint="default"/>
+      </w:rPr>
+    </w:lvl>
+  </w:abstractNum>
+  <w:abstractNum w:abstractNumId="25" w15:restartNumberingAfterBreak="0">
     <w:nsid w:val="5B23091C"/>
     <w:multiLevelType w:val="multilevel"/>
     <w:tmpl w:val="70B2EB78"/>
@@ -7368,7 +10134,7 @@
       </w:rPr>
     </w:lvl>
   </w:abstractNum>
-  <w:abstractNum w:abstractNumId="23" w15:restartNumberingAfterBreak="0">
+  <w:abstractNum w:abstractNumId="26" w15:restartNumberingAfterBreak="0">
     <w:nsid w:val="5BD96847"/>
     <w:multiLevelType w:val="hybridMultilevel"/>
     <w:tmpl w:val="D4462B04"/>
@@ -7481,7 +10247,7 @@
       </w:rPr>
     </w:lvl>
   </w:abstractNum>
-  <w:abstractNum w:abstractNumId="24" w15:restartNumberingAfterBreak="0">
+  <w:abstractNum w:abstractNumId="27" w15:restartNumberingAfterBreak="0">
     <w:nsid w:val="5D8218E4"/>
     <w:multiLevelType w:val="hybridMultilevel"/>
     <w:tmpl w:val="54E2FA3C"/>
@@ -7594,7 +10360,7 @@
       </w:rPr>
     </w:lvl>
   </w:abstractNum>
-  <w:abstractNum w:abstractNumId="25" w15:restartNumberingAfterBreak="0">
+  <w:abstractNum w:abstractNumId="28" w15:restartNumberingAfterBreak="0">
     <w:nsid w:val="5E745897"/>
     <w:multiLevelType w:val="hybridMultilevel"/>
     <w:tmpl w:val="C9C41F9E"/>
@@ -7707,10 +10473,10 @@
       </w:rPr>
     </w:lvl>
   </w:abstractNum>
-  <w:abstractNum w:abstractNumId="26" w15:restartNumberingAfterBreak="0">
+  <w:abstractNum w:abstractNumId="29" w15:restartNumberingAfterBreak="0">
     <w:nsid w:val="5F016CBB"/>
     <w:multiLevelType w:val="hybridMultilevel"/>
-    <w:tmpl w:val="3A96F9E8"/>
+    <w:tmpl w:val="B30A26A4"/>
     <w:lvl w:ilvl="0" w:tplc="D8DAA900">
       <w:start w:val="1"/>
       <w:numFmt w:val="bullet"/>
@@ -7820,7 +10586,7 @@
       </w:rPr>
     </w:lvl>
   </w:abstractNum>
-  <w:abstractNum w:abstractNumId="27" w15:restartNumberingAfterBreak="0">
+  <w:abstractNum w:abstractNumId="30" w15:restartNumberingAfterBreak="0">
     <w:nsid w:val="61EC6584"/>
     <w:multiLevelType w:val="hybridMultilevel"/>
     <w:tmpl w:val="77E85C06"/>
@@ -7933,7 +10699,7 @@
       </w:rPr>
     </w:lvl>
   </w:abstractNum>
-  <w:abstractNum w:abstractNumId="28" w15:restartNumberingAfterBreak="0">
+  <w:abstractNum w:abstractNumId="31" w15:restartNumberingAfterBreak="0">
     <w:nsid w:val="667E4BBB"/>
     <w:multiLevelType w:val="hybridMultilevel"/>
     <w:tmpl w:val="EF2CF0B2"/>
@@ -8046,7 +10812,7 @@
       </w:rPr>
     </w:lvl>
   </w:abstractNum>
-  <w:abstractNum w:abstractNumId="29" w15:restartNumberingAfterBreak="0">
+  <w:abstractNum w:abstractNumId="32" w15:restartNumberingAfterBreak="0">
     <w:nsid w:val="68345AE9"/>
     <w:multiLevelType w:val="hybridMultilevel"/>
     <w:tmpl w:val="B170A94C"/>
@@ -8159,7 +10925,96 @@
       </w:rPr>
     </w:lvl>
   </w:abstractNum>
-  <w:abstractNum w:abstractNumId="30" w15:restartNumberingAfterBreak="0">
+  <w:abstractNum w:abstractNumId="33" w15:restartNumberingAfterBreak="0">
+    <w:nsid w:val="6A0472A0"/>
+    <w:multiLevelType w:val="hybridMultilevel"/>
+    <w:tmpl w:val="F25AFA34"/>
+    <w:lvl w:ilvl="0" w:tplc="728261C8">
+      <w:start w:val="1"/>
+      <w:numFmt w:val="bullet"/>
+      <w:lvlText w:val=""/>
+      <w:lvlJc w:val="left"/>
+      <w:pPr>
+        <w:ind w:left="1800" w:hanging="360"/>
+      </w:pPr>
+      <w:rPr>
+        <w:rFonts w:ascii="Symbol" w:hAnsi="Symbol" w:hint="default"/>
+      </w:rPr>
+    </w:lvl>
+    <w:lvl w:ilvl="1" w:tplc="042A0019" w:tentative="1">
+      <w:start w:val="1"/>
+      <w:numFmt w:val="lowerLetter"/>
+      <w:lvlText w:val="%2."/>
+      <w:lvlJc w:val="left"/>
+      <w:pPr>
+        <w:ind w:left="2520" w:hanging="360"/>
+      </w:pPr>
+    </w:lvl>
+    <w:lvl w:ilvl="2" w:tplc="042A001B" w:tentative="1">
+      <w:start w:val="1"/>
+      <w:numFmt w:val="lowerRoman"/>
+      <w:lvlText w:val="%3."/>
+      <w:lvlJc w:val="right"/>
+      <w:pPr>
+        <w:ind w:left="3240" w:hanging="180"/>
+      </w:pPr>
+    </w:lvl>
+    <w:lvl w:ilvl="3" w:tplc="042A000F" w:tentative="1">
+      <w:start w:val="1"/>
+      <w:numFmt w:val="decimal"/>
+      <w:lvlText w:val="%4."/>
+      <w:lvlJc w:val="left"/>
+      <w:pPr>
+        <w:ind w:left="3960" w:hanging="360"/>
+      </w:pPr>
+    </w:lvl>
+    <w:lvl w:ilvl="4" w:tplc="042A0019" w:tentative="1">
+      <w:start w:val="1"/>
+      <w:numFmt w:val="lowerLetter"/>
+      <w:lvlText w:val="%5."/>
+      <w:lvlJc w:val="left"/>
+      <w:pPr>
+        <w:ind w:left="4680" w:hanging="360"/>
+      </w:pPr>
+    </w:lvl>
+    <w:lvl w:ilvl="5" w:tplc="042A001B" w:tentative="1">
+      <w:start w:val="1"/>
+      <w:numFmt w:val="lowerRoman"/>
+      <w:lvlText w:val="%6."/>
+      <w:lvlJc w:val="right"/>
+      <w:pPr>
+        <w:ind w:left="5400" w:hanging="180"/>
+      </w:pPr>
+    </w:lvl>
+    <w:lvl w:ilvl="6" w:tplc="042A000F" w:tentative="1">
+      <w:start w:val="1"/>
+      <w:numFmt w:val="decimal"/>
+      <w:lvlText w:val="%7."/>
+      <w:lvlJc w:val="left"/>
+      <w:pPr>
+        <w:ind w:left="6120" w:hanging="360"/>
+      </w:pPr>
+    </w:lvl>
+    <w:lvl w:ilvl="7" w:tplc="042A0019" w:tentative="1">
+      <w:start w:val="1"/>
+      <w:numFmt w:val="lowerLetter"/>
+      <w:lvlText w:val="%8."/>
+      <w:lvlJc w:val="left"/>
+      <w:pPr>
+        <w:ind w:left="6840" w:hanging="360"/>
+      </w:pPr>
+    </w:lvl>
+    <w:lvl w:ilvl="8" w:tplc="042A001B" w:tentative="1">
+      <w:start w:val="1"/>
+      <w:numFmt w:val="lowerRoman"/>
+      <w:lvlText w:val="%9."/>
+      <w:lvlJc w:val="right"/>
+      <w:pPr>
+        <w:ind w:left="7560" w:hanging="180"/>
+      </w:pPr>
+    </w:lvl>
+  </w:abstractNum>
+  <w:abstractNum w:abstractNumId="34" w15:restartNumberingAfterBreak="0">
     <w:nsid w:val="6A463DC6"/>
     <w:multiLevelType w:val="multilevel"/>
     <w:tmpl w:val="262CA8CC"/>
@@ -8308,7 +11163,7 @@
       </w:rPr>
     </w:lvl>
   </w:abstractNum>
-  <w:abstractNum w:abstractNumId="31" w15:restartNumberingAfterBreak="0">
+  <w:abstractNum w:abstractNumId="35" w15:restartNumberingAfterBreak="0">
     <w:nsid w:val="6C944183"/>
     <w:multiLevelType w:val="hybridMultilevel"/>
     <w:tmpl w:val="ED3E0682"/>
@@ -8421,7 +11276,7 @@
       </w:rPr>
     </w:lvl>
   </w:abstractNum>
-  <w:abstractNum w:abstractNumId="32" w15:restartNumberingAfterBreak="0">
+  <w:abstractNum w:abstractNumId="36" w15:restartNumberingAfterBreak="0">
     <w:nsid w:val="6D896956"/>
     <w:multiLevelType w:val="hybridMultilevel"/>
     <w:tmpl w:val="B15E05B2"/>
@@ -8534,7 +11389,7 @@
       </w:rPr>
     </w:lvl>
   </w:abstractNum>
-  <w:abstractNum w:abstractNumId="33" w15:restartNumberingAfterBreak="0">
+  <w:abstractNum w:abstractNumId="37" w15:restartNumberingAfterBreak="0">
     <w:nsid w:val="71C96F7A"/>
     <w:multiLevelType w:val="hybridMultilevel"/>
     <w:tmpl w:val="05AAC3BA"/>
@@ -8624,7 +11479,7 @@
       </w:pPr>
     </w:lvl>
   </w:abstractNum>
-  <w:abstractNum w:abstractNumId="34" w15:restartNumberingAfterBreak="0">
+  <w:abstractNum w:abstractNumId="38" w15:restartNumberingAfterBreak="0">
     <w:nsid w:val="731F4628"/>
     <w:multiLevelType w:val="multilevel"/>
     <w:tmpl w:val="BB3A0FBC"/>
@@ -8745,7 +11600,7 @@
       </w:rPr>
     </w:lvl>
   </w:abstractNum>
-  <w:abstractNum w:abstractNumId="35" w15:restartNumberingAfterBreak="0">
+  <w:abstractNum w:abstractNumId="39" w15:restartNumberingAfterBreak="0">
     <w:nsid w:val="7387444F"/>
     <w:multiLevelType w:val="hybridMultilevel"/>
     <w:tmpl w:val="BA749F4E"/>
@@ -8858,7 +11713,7 @@
       </w:rPr>
     </w:lvl>
   </w:abstractNum>
-  <w:abstractNum w:abstractNumId="36" w15:restartNumberingAfterBreak="0">
+  <w:abstractNum w:abstractNumId="40" w15:restartNumberingAfterBreak="0">
     <w:nsid w:val="756A278F"/>
     <w:multiLevelType w:val="hybridMultilevel"/>
     <w:tmpl w:val="AB8ED03A"/>
@@ -8971,7 +11826,7 @@
       </w:rPr>
     </w:lvl>
   </w:abstractNum>
-  <w:abstractNum w:abstractNumId="37" w15:restartNumberingAfterBreak="0">
+  <w:abstractNum w:abstractNumId="41" w15:restartNumberingAfterBreak="0">
     <w:nsid w:val="7852367C"/>
     <w:multiLevelType w:val="multilevel"/>
     <w:tmpl w:val="01C65736"/>
@@ -9120,7 +11975,7 @@
       </w:rPr>
     </w:lvl>
   </w:abstractNum>
-  <w:abstractNum w:abstractNumId="38" w15:restartNumberingAfterBreak="0">
+  <w:abstractNum w:abstractNumId="42" w15:restartNumberingAfterBreak="0">
     <w:nsid w:val="7A736024"/>
     <w:multiLevelType w:val="multilevel"/>
     <w:tmpl w:val="141A9022"/>
@@ -9269,7 +12124,7 @@
       </w:rPr>
     </w:lvl>
   </w:abstractNum>
-  <w:abstractNum w:abstractNumId="39" w15:restartNumberingAfterBreak="0">
+  <w:abstractNum w:abstractNumId="43" w15:restartNumberingAfterBreak="0">
     <w:nsid w:val="7D7C649E"/>
     <w:multiLevelType w:val="multilevel"/>
     <w:tmpl w:val="9C10A51C"/>
@@ -9418,7 +12273,7 @@
       </w:rPr>
     </w:lvl>
   </w:abstractNum>
-  <w:abstractNum w:abstractNumId="40" w15:restartNumberingAfterBreak="0">
+  <w:abstractNum w:abstractNumId="44" w15:restartNumberingAfterBreak="0">
     <w:nsid w:val="7E8B7EAA"/>
     <w:multiLevelType w:val="hybridMultilevel"/>
     <w:tmpl w:val="5AD4E88C"/>
@@ -9434,7 +12289,7 @@
         <w:rFonts w:ascii="Symbol" w:hAnsi="Symbol" w:hint="default"/>
       </w:rPr>
     </w:lvl>
-    <w:lvl w:ilvl="1" w:tplc="04090003" w:tentative="1">
+    <w:lvl w:ilvl="1" w:tplc="04090003">
       <w:start w:val="1"/>
       <w:numFmt w:val="bullet"/>
       <w:lvlText w:val="o"/>
@@ -9532,40 +12387,40 @@
     </w:lvl>
   </w:abstractNum>
   <w:num w:numId="1">
-    <w:abstractNumId w:val="21"/>
+    <w:abstractNumId w:val="23"/>
   </w:num>
   <w:num w:numId="2">
-    <w:abstractNumId w:val="33"/>
+    <w:abstractNumId w:val="37"/>
   </w:num>
   <w:num w:numId="3">
-    <w:abstractNumId w:val="34"/>
+    <w:abstractNumId w:val="38"/>
   </w:num>
   <w:num w:numId="4">
     <w:abstractNumId w:val="4"/>
   </w:num>
   <w:num w:numId="5">
-    <w:abstractNumId w:val="22"/>
+    <w:abstractNumId w:val="25"/>
   </w:num>
   <w:num w:numId="6">
-    <w:abstractNumId w:val="30"/>
+    <w:abstractNumId w:val="34"/>
   </w:num>
   <w:num w:numId="7">
-    <w:abstractNumId w:val="38"/>
+    <w:abstractNumId w:val="42"/>
   </w:num>
   <w:num w:numId="8">
-    <w:abstractNumId w:val="11"/>
+    <w:abstractNumId w:val="12"/>
   </w:num>
   <w:num w:numId="9">
-    <w:abstractNumId w:val="37"/>
+    <w:abstractNumId w:val="41"/>
   </w:num>
   <w:num w:numId="10">
-    <w:abstractNumId w:val="39"/>
+    <w:abstractNumId w:val="43"/>
   </w:num>
   <w:num w:numId="11">
     <w:abstractNumId w:val="1"/>
   </w:num>
   <w:num w:numId="12">
-    <w:abstractNumId w:val="9"/>
+    <w:abstractNumId w:val="10"/>
   </w:num>
   <w:num w:numId="13">
     <w:abstractNumId w:val="6"/>
@@ -9574,43 +12429,43 @@
     <w:abstractNumId w:val="5"/>
   </w:num>
   <w:num w:numId="15">
-    <w:abstractNumId w:val="23"/>
+    <w:abstractNumId w:val="26"/>
   </w:num>
   <w:num w:numId="16">
-    <w:abstractNumId w:val="18"/>
+    <w:abstractNumId w:val="20"/>
   </w:num>
   <w:num w:numId="17">
-    <w:abstractNumId w:val="12"/>
+    <w:abstractNumId w:val="13"/>
   </w:num>
   <w:num w:numId="18">
-    <w:abstractNumId w:val="26"/>
+    <w:abstractNumId w:val="29"/>
   </w:num>
   <w:num w:numId="19">
-    <w:abstractNumId w:val="7"/>
+    <w:abstractNumId w:val="8"/>
   </w:num>
   <w:num w:numId="20">
-    <w:abstractNumId w:val="24"/>
+    <w:abstractNumId w:val="27"/>
   </w:num>
   <w:num w:numId="21">
-    <w:abstractNumId w:val="40"/>
+    <w:abstractNumId w:val="44"/>
   </w:num>
   <w:num w:numId="22">
-    <w:abstractNumId w:val="35"/>
+    <w:abstractNumId w:val="39"/>
   </w:num>
   <w:num w:numId="23">
-    <w:abstractNumId w:val="13"/>
+    <w:abstractNumId w:val="15"/>
   </w:num>
   <w:num w:numId="24">
     <w:abstractNumId w:val="3"/>
   </w:num>
   <w:num w:numId="25">
-    <w:abstractNumId w:val="27"/>
+    <w:abstractNumId w:val="30"/>
   </w:num>
   <w:num w:numId="26">
-    <w:abstractNumId w:val="14"/>
+    <w:abstractNumId w:val="16"/>
   </w:num>
   <w:num w:numId="27">
-    <w:abstractNumId w:val="20"/>
+    <w:abstractNumId w:val="22"/>
     <w:lvlOverride w:ilvl="0">
       <w:startOverride w:val="1"/>
     </w:lvlOverride>
@@ -9640,46 +12495,58 @@
     </w:lvlOverride>
   </w:num>
   <w:num w:numId="28">
-    <w:abstractNumId w:val="10"/>
+    <w:abstractNumId w:val="11"/>
   </w:num>
   <w:num w:numId="29">
-    <w:abstractNumId w:val="32"/>
+    <w:abstractNumId w:val="36"/>
   </w:num>
   <w:num w:numId="30">
-    <w:abstractNumId w:val="16"/>
+    <w:abstractNumId w:val="18"/>
   </w:num>
   <w:num w:numId="31">
-    <w:abstractNumId w:val="31"/>
+    <w:abstractNumId w:val="35"/>
   </w:num>
   <w:num w:numId="32">
-    <w:abstractNumId w:val="17"/>
+    <w:abstractNumId w:val="19"/>
   </w:num>
   <w:num w:numId="33">
     <w:abstractNumId w:val="0"/>
   </w:num>
   <w:num w:numId="34">
-    <w:abstractNumId w:val="19"/>
+    <w:abstractNumId w:val="21"/>
   </w:num>
   <w:num w:numId="35">
-    <w:abstractNumId w:val="36"/>
+    <w:abstractNumId w:val="40"/>
   </w:num>
   <w:num w:numId="36">
-    <w:abstractNumId w:val="29"/>
+    <w:abstractNumId w:val="32"/>
   </w:num>
   <w:num w:numId="37">
-    <w:abstractNumId w:val="25"/>
+    <w:abstractNumId w:val="28"/>
   </w:num>
   <w:num w:numId="38">
-    <w:abstractNumId w:val="8"/>
+    <w:abstractNumId w:val="9"/>
   </w:num>
   <w:num w:numId="39">
-    <w:abstractNumId w:val="28"/>
+    <w:abstractNumId w:val="31"/>
   </w:num>
   <w:num w:numId="40">
-    <w:abstractNumId w:val="15"/>
+    <w:abstractNumId w:val="17"/>
   </w:num>
   <w:num w:numId="41">
     <w:abstractNumId w:val="2"/>
+  </w:num>
+  <w:num w:numId="42">
+    <w:abstractNumId w:val="24"/>
+  </w:num>
+  <w:num w:numId="43">
+    <w:abstractNumId w:val="14"/>
+  </w:num>
+  <w:num w:numId="44">
+    <w:abstractNumId w:val="33"/>
+  </w:num>
+  <w:num w:numId="45">
+    <w:abstractNumId w:val="7"/>
   </w:num>
 </w:numbering>
 </file>
@@ -10155,7 +13022,6 @@
   <w:style w:type="character" w:default="1" w:styleId="DefaultParagraphFont">
     <w:name w:val="Default Paragraph Font"/>
     <w:uiPriority w:val="1"/>
-    <w:semiHidden/>
     <w:unhideWhenUsed/>
   </w:style>
   <w:style w:type="table" w:default="1" w:styleId="TableNormal">
@@ -10219,7 +13085,6 @@
     <w:name w:val="Hyperlink"/>
     <w:basedOn w:val="DefaultParagraphFont"/>
     <w:uiPriority w:val="99"/>
-    <w:semiHidden/>
     <w:unhideWhenUsed/>
     <w:rsid w:val="00CC465D"/>
     <w:rPr>
@@ -10323,6 +13188,88 @@
       <w:rFonts w:asciiTheme="minorHAnsi" w:eastAsiaTheme="minorEastAsia" w:hAnsiTheme="minorHAnsi"/>
       <w:sz w:val="22"/>
     </w:rPr>
+  </w:style>
+  <w:style w:type="paragraph" w:styleId="Header">
+    <w:name w:val="header"/>
+    <w:basedOn w:val="Normal"/>
+    <w:link w:val="HeaderChar"/>
+    <w:uiPriority w:val="99"/>
+    <w:unhideWhenUsed/>
+    <w:rsid w:val="00C326FD"/>
+    <w:pPr>
+      <w:tabs>
+        <w:tab w:val="center" w:pos="4513"/>
+        <w:tab w:val="right" w:pos="9026"/>
+      </w:tabs>
+      <w:spacing w:after="0" w:line="240" w:lineRule="auto"/>
+    </w:pPr>
+  </w:style>
+  <w:style w:type="character" w:customStyle="1" w:styleId="HeaderChar">
+    <w:name w:val="Header Char"/>
+    <w:basedOn w:val="DefaultParagraphFont"/>
+    <w:link w:val="Header"/>
+    <w:uiPriority w:val="99"/>
+    <w:rsid w:val="00C326FD"/>
+  </w:style>
+  <w:style w:type="paragraph" w:styleId="Footer">
+    <w:name w:val="footer"/>
+    <w:basedOn w:val="Normal"/>
+    <w:link w:val="FooterChar"/>
+    <w:uiPriority w:val="99"/>
+    <w:unhideWhenUsed/>
+    <w:rsid w:val="00C326FD"/>
+    <w:pPr>
+      <w:tabs>
+        <w:tab w:val="center" w:pos="4513"/>
+        <w:tab w:val="right" w:pos="9026"/>
+      </w:tabs>
+      <w:spacing w:after="0" w:line="240" w:lineRule="auto"/>
+    </w:pPr>
+  </w:style>
+  <w:style w:type="character" w:customStyle="1" w:styleId="FooterChar">
+    <w:name w:val="Footer Char"/>
+    <w:basedOn w:val="DefaultParagraphFont"/>
+    <w:link w:val="Footer"/>
+    <w:uiPriority w:val="99"/>
+    <w:rsid w:val="00C326FD"/>
+  </w:style>
+  <w:style w:type="paragraph" w:styleId="TOC2">
+    <w:name w:val="toc 2"/>
+    <w:basedOn w:val="Normal"/>
+    <w:next w:val="Normal"/>
+    <w:autoRedefine/>
+    <w:uiPriority w:val="39"/>
+    <w:unhideWhenUsed/>
+    <w:rsid w:val="008C564C"/>
+    <w:pPr>
+      <w:spacing w:after="100"/>
+      <w:ind w:left="240"/>
+    </w:pPr>
+  </w:style>
+  <w:style w:type="paragraph" w:styleId="TOC1">
+    <w:name w:val="toc 1"/>
+    <w:basedOn w:val="Normal"/>
+    <w:next w:val="Normal"/>
+    <w:autoRedefine/>
+    <w:uiPriority w:val="39"/>
+    <w:unhideWhenUsed/>
+    <w:rsid w:val="008C564C"/>
+    <w:pPr>
+      <w:spacing w:after="100"/>
+    </w:pPr>
+  </w:style>
+  <w:style w:type="paragraph" w:styleId="TOC3">
+    <w:name w:val="toc 3"/>
+    <w:basedOn w:val="Normal"/>
+    <w:next w:val="Normal"/>
+    <w:autoRedefine/>
+    <w:uiPriority w:val="39"/>
+    <w:unhideWhenUsed/>
+    <w:rsid w:val="008C564C"/>
+    <w:pPr>
+      <w:spacing w:after="100"/>
+      <w:ind w:left="480"/>
+    </w:pPr>
   </w:style>
 </w:styles>
 </file>
@@ -10633,10 +13580,22 @@
 </CoverPageProperties>
 </file>
 
+<file path=customXml/item2.xml><?xml version="1.0" encoding="utf-8"?>
+<b:Sources xmlns:b="http://schemas.openxmlformats.org/officeDocument/2006/bibliography" xmlns="http://schemas.openxmlformats.org/officeDocument/2006/bibliography" SelectedStyle="\APASixthEditionOfficeOnline.xsl" StyleName="APA" Version="6"/>
+</file>
+
 <file path=customXml/itemProps1.xml><?xml version="1.0" encoding="utf-8"?>
 <ds:datastoreItem xmlns:ds="http://schemas.openxmlformats.org/officeDocument/2006/customXml" ds:itemID="{55AF091B-3C7A-41E3-B477-F2FDAA23CFDA}">
   <ds:schemaRefs>
     <ds:schemaRef ds:uri="http://schemas.microsoft.com/office/2006/coverPageProps"/>
   </ds:schemaRefs>
 </ds:datastoreItem>
+</file>
+
+<file path=customXml/itemProps2.xml><?xml version="1.0" encoding="utf-8"?>
+<ds:datastoreItem xmlns:ds="http://schemas.openxmlformats.org/officeDocument/2006/customXml" ds:itemID="{DA38A377-0EE1-4C81-B3A8-E9ECF9B42A50}">
+  <ds:schemaRefs>
+    <ds:schemaRef ds:uri="http://schemas.openxmlformats.org/officeDocument/2006/bibliography"/>
+  </ds:schemaRefs>
+</ds:datastoreItem>
 </file>
</xml_diff>